<commit_message>
charles + courses link updates
</commit_message>
<xml_diff>
--- a/res/hfani_cv_2021_full.docx
+++ b/res/hfani_cv_2021_full.docx
@@ -452,8 +452,20 @@
           <w:szCs w:val="20"/>
           <w:lang w:val="en-US"/>
         </w:rPr>
-        <w:t xml:space="preserve">    github.com/hosseinfani</w:t>
+        <w:t xml:space="preserve">    github.com/</w:t>
       </w:r>
+      <w:proofErr w:type="spellStart"/>
+      <w:r>
+        <w:rPr>
+          <w:rFonts w:ascii="Garamond" w:hAnsi="Garamond" w:cstheme="minorHAnsi"/>
+          <w:color w:val="000000" w:themeColor="text1"/>
+          <w:sz w:val="20"/>
+          <w:szCs w:val="20"/>
+          <w:lang w:val="en-US"/>
+        </w:rPr>
+        <w:t>hosseinfani</w:t>
+      </w:r>
+      <w:proofErr w:type="spellEnd"/>
     </w:p>
     <w:p>
       <w:pPr>
@@ -474,7 +486,29 @@
           <w:szCs w:val="20"/>
           <w:lang w:val="en-US"/>
         </w:rPr>
-        <w:t xml:space="preserve">    github.com/fani-lab</w:t>
+        <w:t xml:space="preserve">    github.com/</w:t>
+      </w:r>
+      <w:proofErr w:type="spellStart"/>
+      <w:r>
+        <w:rPr>
+          <w:rFonts w:ascii="Garamond" w:hAnsi="Garamond" w:cstheme="minorHAnsi"/>
+          <w:color w:val="000000" w:themeColor="text1"/>
+          <w:sz w:val="20"/>
+          <w:szCs w:val="20"/>
+          <w:lang w:val="en-US"/>
+        </w:rPr>
+        <w:t>fani</w:t>
+      </w:r>
+      <w:proofErr w:type="spellEnd"/>
+      <w:r>
+        <w:rPr>
+          <w:rFonts w:ascii="Garamond" w:hAnsi="Garamond" w:cstheme="minorHAnsi"/>
+          <w:color w:val="000000" w:themeColor="text1"/>
+          <w:sz w:val="20"/>
+          <w:szCs w:val="20"/>
+          <w:lang w:val="en-US"/>
+        </w:rPr>
+        <w:t>-lab</w:t>
       </w:r>
     </w:p>
     <w:p>
@@ -887,7 +921,29 @@
                 <w:szCs w:val="20"/>
                 <w:lang w:val="en-US"/>
               </w:rPr>
-              <w:t>Supervisors: Dr. Weichang Du, Dr. Ebrahim Bagheri</w:t>
+              <w:t xml:space="preserve">Supervisors: Dr. </w:t>
+            </w:r>
+            <w:proofErr w:type="spellStart"/>
+            <w:r>
+              <w:rPr>
+                <w:rFonts w:ascii="Garamond" w:hAnsi="Garamond" w:cstheme="minorHAnsi"/>
+                <w:color w:val="000000" w:themeColor="text1"/>
+                <w:sz w:val="20"/>
+                <w:szCs w:val="20"/>
+                <w:lang w:val="en-US"/>
+              </w:rPr>
+              <w:t>Weichang</w:t>
+            </w:r>
+            <w:proofErr w:type="spellEnd"/>
+            <w:r>
+              <w:rPr>
+                <w:rFonts w:ascii="Garamond" w:hAnsi="Garamond" w:cstheme="minorHAnsi"/>
+                <w:color w:val="000000" w:themeColor="text1"/>
+                <w:sz w:val="20"/>
+                <w:szCs w:val="20"/>
+                <w:lang w:val="en-US"/>
+              </w:rPr>
+              <w:t xml:space="preserve"> Du, Dr. Ebrahim Bagheri</w:t>
             </w:r>
           </w:p>
         </w:tc>
@@ -1020,7 +1076,29 @@
                 <w:szCs w:val="20"/>
                 <w:lang w:val="en-US"/>
               </w:rPr>
-              <w:t>, Computer Science, Amirkabir University of Technology</w:t>
+              <w:t xml:space="preserve">, Computer Science, </w:t>
+            </w:r>
+            <w:proofErr w:type="spellStart"/>
+            <w:r>
+              <w:rPr>
+                <w:rFonts w:ascii="Garamond" w:hAnsi="Garamond" w:cstheme="minorHAnsi"/>
+                <w:color w:val="000000" w:themeColor="text1"/>
+                <w:sz w:val="20"/>
+                <w:szCs w:val="20"/>
+                <w:lang w:val="en-US"/>
+              </w:rPr>
+              <w:t>Amirkabir</w:t>
+            </w:r>
+            <w:proofErr w:type="spellEnd"/>
+            <w:r>
+              <w:rPr>
+                <w:rFonts w:ascii="Garamond" w:hAnsi="Garamond" w:cstheme="minorHAnsi"/>
+                <w:color w:val="000000" w:themeColor="text1"/>
+                <w:sz w:val="20"/>
+                <w:szCs w:val="20"/>
+                <w:lang w:val="en-US"/>
+              </w:rPr>
+              <w:t xml:space="preserve"> University of Technology</w:t>
             </w:r>
             <w:r>
               <w:rPr>
@@ -1040,8 +1118,42 @@
                 <w:szCs w:val="20"/>
                 <w:lang w:val="en-US"/>
               </w:rPr>
-              <w:t>Supervisor: Dr. Mojtaba Mozzaffari</w:t>
-            </w:r>
+              <w:t xml:space="preserve">Supervisor: Dr. </w:t>
+            </w:r>
+            <w:proofErr w:type="spellStart"/>
+            <w:r>
+              <w:rPr>
+                <w:rFonts w:ascii="Garamond" w:hAnsi="Garamond" w:cstheme="minorHAnsi"/>
+                <w:color w:val="000000" w:themeColor="text1"/>
+                <w:sz w:val="20"/>
+                <w:szCs w:val="20"/>
+                <w:lang w:val="en-US"/>
+              </w:rPr>
+              <w:t>Mojtaba</w:t>
+            </w:r>
+            <w:proofErr w:type="spellEnd"/>
+            <w:r>
+              <w:rPr>
+                <w:rFonts w:ascii="Garamond" w:hAnsi="Garamond" w:cstheme="minorHAnsi"/>
+                <w:color w:val="000000" w:themeColor="text1"/>
+                <w:sz w:val="20"/>
+                <w:szCs w:val="20"/>
+                <w:lang w:val="en-US"/>
+              </w:rPr>
+              <w:t xml:space="preserve"> </w:t>
+            </w:r>
+            <w:proofErr w:type="spellStart"/>
+            <w:r>
+              <w:rPr>
+                <w:rFonts w:ascii="Garamond" w:hAnsi="Garamond" w:cstheme="minorHAnsi"/>
+                <w:color w:val="000000" w:themeColor="text1"/>
+                <w:sz w:val="20"/>
+                <w:szCs w:val="20"/>
+                <w:lang w:val="en-US"/>
+              </w:rPr>
+              <w:t>Mozzaffari</w:t>
+            </w:r>
+            <w:proofErr w:type="spellEnd"/>
           </w:p>
         </w:tc>
         <w:tc>
@@ -1164,7 +1276,29 @@
                 <w:szCs w:val="20"/>
                 <w:lang w:val="en-US"/>
               </w:rPr>
-              <w:t>, Computer Science, Amirkabir University of Technology</w:t>
+              <w:t xml:space="preserve">, Computer Science, </w:t>
+            </w:r>
+            <w:proofErr w:type="spellStart"/>
+            <w:r>
+              <w:rPr>
+                <w:rFonts w:ascii="Garamond" w:hAnsi="Garamond" w:cstheme="minorHAnsi"/>
+                <w:color w:val="000000" w:themeColor="text1"/>
+                <w:sz w:val="20"/>
+                <w:szCs w:val="20"/>
+                <w:lang w:val="en-US"/>
+              </w:rPr>
+              <w:t>Amirkabir</w:t>
+            </w:r>
+            <w:proofErr w:type="spellEnd"/>
+            <w:r>
+              <w:rPr>
+                <w:rFonts w:ascii="Garamond" w:hAnsi="Garamond" w:cstheme="minorHAnsi"/>
+                <w:color w:val="000000" w:themeColor="text1"/>
+                <w:sz w:val="20"/>
+                <w:szCs w:val="20"/>
+                <w:lang w:val="en-US"/>
+              </w:rPr>
+              <w:t xml:space="preserve"> University of Technology</w:t>
             </w:r>
             <w:r>
               <w:rPr>
@@ -1310,7 +1444,29 @@
                 <w:szCs w:val="20"/>
                 <w:lang w:val="en-US"/>
               </w:rPr>
-              <w:t>, Mathematics and Physics, Shahid Emami Ale Agha</w:t>
+              <w:t xml:space="preserve">, Mathematics and Physics, Shahid </w:t>
+            </w:r>
+            <w:proofErr w:type="spellStart"/>
+            <w:r>
+              <w:rPr>
+                <w:rFonts w:ascii="Garamond" w:hAnsi="Garamond" w:cstheme="minorHAnsi"/>
+                <w:color w:val="000000" w:themeColor="text1"/>
+                <w:sz w:val="20"/>
+                <w:szCs w:val="20"/>
+                <w:lang w:val="en-US"/>
+              </w:rPr>
+              <w:t>Emami</w:t>
+            </w:r>
+            <w:proofErr w:type="spellEnd"/>
+            <w:r>
+              <w:rPr>
+                <w:rFonts w:ascii="Garamond" w:hAnsi="Garamond" w:cstheme="minorHAnsi"/>
+                <w:color w:val="000000" w:themeColor="text1"/>
+                <w:sz w:val="20"/>
+                <w:szCs w:val="20"/>
+                <w:lang w:val="en-US"/>
+              </w:rPr>
+              <w:t xml:space="preserve"> Ale Agha</w:t>
             </w:r>
           </w:p>
         </w:tc>
@@ -2299,14 +2455,65 @@
               </w:rPr>
               <w:t xml:space="preserve">, </w:t>
             </w:r>
-            <w:r>
-              <w:rPr>
-                <w:rFonts w:ascii="Garamond" w:hAnsi="Garamond" w:cstheme="minorHAnsi"/>
-                <w:sz w:val="20"/>
-                <w:szCs w:val="20"/>
-                <w:lang w:val="en-US"/>
-              </w:rPr>
-              <w:t>Behsazan Mellat (Bank Mellat)</w:t>
+            <w:proofErr w:type="spellStart"/>
+            <w:r>
+              <w:rPr>
+                <w:rFonts w:ascii="Garamond" w:hAnsi="Garamond" w:cstheme="minorHAnsi"/>
+                <w:sz w:val="20"/>
+                <w:szCs w:val="20"/>
+                <w:lang w:val="en-US"/>
+              </w:rPr>
+              <w:t>Behsazan</w:t>
+            </w:r>
+            <w:proofErr w:type="spellEnd"/>
+            <w:r>
+              <w:rPr>
+                <w:rFonts w:ascii="Garamond" w:hAnsi="Garamond" w:cstheme="minorHAnsi"/>
+                <w:sz w:val="20"/>
+                <w:szCs w:val="20"/>
+                <w:lang w:val="en-US"/>
+              </w:rPr>
+              <w:t xml:space="preserve"> </w:t>
+            </w:r>
+            <w:proofErr w:type="spellStart"/>
+            <w:r>
+              <w:rPr>
+                <w:rFonts w:ascii="Garamond" w:hAnsi="Garamond" w:cstheme="minorHAnsi"/>
+                <w:sz w:val="20"/>
+                <w:szCs w:val="20"/>
+                <w:lang w:val="en-US"/>
+              </w:rPr>
+              <w:t>Mellat</w:t>
+            </w:r>
+            <w:proofErr w:type="spellEnd"/>
+            <w:r>
+              <w:rPr>
+                <w:rFonts w:ascii="Garamond" w:hAnsi="Garamond" w:cstheme="minorHAnsi"/>
+                <w:sz w:val="20"/>
+                <w:szCs w:val="20"/>
+                <w:lang w:val="en-US"/>
+              </w:rPr>
+              <w:t xml:space="preserve"> (Bank </w:t>
+            </w:r>
+            <w:proofErr w:type="spellStart"/>
+            <w:r>
+              <w:rPr>
+                <w:rFonts w:ascii="Garamond" w:hAnsi="Garamond" w:cstheme="minorHAnsi"/>
+                <w:sz w:val="20"/>
+                <w:szCs w:val="20"/>
+                <w:lang w:val="en-US"/>
+              </w:rPr>
+              <w:t>Mellat</w:t>
+            </w:r>
+            <w:proofErr w:type="spellEnd"/>
+            <w:r>
+              <w:rPr>
+                <w:rFonts w:ascii="Garamond" w:hAnsi="Garamond" w:cstheme="minorHAnsi"/>
+                <w:sz w:val="20"/>
+                <w:szCs w:val="20"/>
+                <w:lang w:val="en-US"/>
+              </w:rPr>
+              <w:t>)</w:t>
             </w:r>
             <w:r>
               <w:rPr>
@@ -2762,7 +2969,8 @@
       </w:tblPr>
       <w:tblGrid>
         <w:gridCol w:w="7702"/>
-        <w:gridCol w:w="2108"/>
+        <w:gridCol w:w="578"/>
+        <w:gridCol w:w="1530"/>
         <w:gridCol w:w="810"/>
         <w:gridCol w:w="393"/>
       </w:tblGrid>
@@ -2868,7 +3076,20 @@
         <w:tc>
           <w:tcPr>
             <w:tcW w:w="2108" w:type="dxa"/>
-          </w:tcPr>
+            <w:gridSpan w:val="2"/>
+          </w:tcPr>
+          <w:p>
+            <w:pPr>
+              <w:jc w:val="right"/>
+              <w:rPr>
+                <w:rFonts w:ascii="Garamond" w:hAnsi="Garamond" w:cstheme="minorHAnsi"/>
+                <w:color w:val="A6A6A6" w:themeColor="background1" w:themeShade="A6"/>
+                <w:sz w:val="20"/>
+                <w:szCs w:val="20"/>
+                <w:lang w:val="en-US"/>
+              </w:rPr>
+            </w:pPr>
+          </w:p>
           <w:p>
             <w:pPr>
               <w:jc w:val="right"/>
@@ -2997,17 +3218,7 @@
                 <w:szCs w:val="20"/>
                 <w:lang w:val="en-US"/>
               </w:rPr>
-              <w:t xml:space="preserve">, </w:t>
-            </w:r>
-            <w:r>
-              <w:rPr>
-                <w:rFonts w:ascii="Garamond" w:hAnsi="Garamond" w:cstheme="minorHAnsi"/>
-                <w:color w:val="A6A6A6" w:themeColor="background1" w:themeShade="A6"/>
-                <w:sz w:val="20"/>
-                <w:szCs w:val="20"/>
-                <w:lang w:val="en-US"/>
-              </w:rPr>
-              <w:t>Computing Infrastructure for Deep Learning on Graph-Structured Data, PI, Competitive</w:t>
+              <w:t>, Computing Infrastructure for Deep Learning on Graph-Structured Data, PI, Competitive</w:t>
             </w:r>
           </w:p>
           <w:p>
@@ -3067,19 +3278,17 @@
                 <w:szCs w:val="18"/>
                 <w:lang w:val="en-US"/>
               </w:rPr>
-              <w:t xml:space="preserve">    </w:t>
-            </w:r>
-            <w:r>
-              <w:rPr>
-                <w:rFonts w:ascii="Garamond" w:hAnsi="Garamond" w:cstheme="minorHAnsi"/>
-                <w:i/>
-                <w:iCs/>
+              <w:t xml:space="preserve">    John R. Evans Leaders Fund (JELF) Canada Foundation for Innovation</w:t>
+            </w:r>
+            <w:r>
+              <w:rPr>
+                <w:rFonts w:ascii="Garamond" w:hAnsi="Garamond" w:cstheme="minorHAnsi"/>
                 <w:color w:val="A6A6A6" w:themeColor="background1" w:themeShade="A6"/>
                 <w:sz w:val="18"/>
                 <w:szCs w:val="18"/>
                 <w:lang w:val="en-US"/>
               </w:rPr>
-              <w:t xml:space="preserve">John R. Evans Leaders Fund (JELF) </w:t>
+              <w:t xml:space="preserve"> </w:t>
             </w:r>
             <w:r>
               <w:rPr>
@@ -3091,33 +3300,53 @@
                 <w:szCs w:val="18"/>
                 <w:lang w:val="en-US"/>
               </w:rPr>
-              <w:t>Canada Foundation for Innovation</w:t>
-            </w:r>
-            <w:r>
-              <w:rPr>
-                <w:rFonts w:ascii="Garamond" w:hAnsi="Garamond" w:cstheme="minorHAnsi"/>
+              <w:t>(CFI),</w:t>
+            </w:r>
+          </w:p>
+          <w:p>
+            <w:pPr>
+              <w:rPr>
+                <w:rFonts w:ascii="Garamond" w:hAnsi="Garamond" w:cstheme="minorHAnsi"/>
+                <w:color w:val="A6A6A6" w:themeColor="background1" w:themeShade="A6"/>
+                <w:sz w:val="20"/>
+                <w:szCs w:val="20"/>
+                <w:lang w:val="en-US"/>
+              </w:rPr>
+            </w:pPr>
+            <w:r>
+              <w:rPr>
+                <w:rFonts w:ascii="Garamond" w:hAnsi="Garamond" w:cstheme="minorHAnsi"/>
+                <w:i/>
+                <w:iCs/>
                 <w:color w:val="A6A6A6" w:themeColor="background1" w:themeShade="A6"/>
                 <w:sz w:val="18"/>
                 <w:szCs w:val="18"/>
                 <w:lang w:val="en-US"/>
               </w:rPr>
-              <w:t xml:space="preserve"> </w:t>
-            </w:r>
-            <w:r>
-              <w:rPr>
-                <w:rFonts w:ascii="Garamond" w:hAnsi="Garamond" w:cstheme="minorHAnsi"/>
-                <w:i/>
-                <w:iCs/>
+              <w:t xml:space="preserve">    University of Windsor </w:t>
+            </w:r>
+          </w:p>
+        </w:tc>
+        <w:tc>
+          <w:tcPr>
+            <w:tcW w:w="2108" w:type="dxa"/>
+            <w:gridSpan w:val="2"/>
+          </w:tcPr>
+          <w:p>
+            <w:pPr>
+              <w:jc w:val="right"/>
+              <w:rPr>
+                <w:rFonts w:ascii="Garamond" w:hAnsi="Garamond" w:cstheme="minorHAnsi"/>
                 <w:color w:val="A6A6A6" w:themeColor="background1" w:themeShade="A6"/>
-                <w:sz w:val="18"/>
-                <w:szCs w:val="18"/>
-                <w:lang w:val="en-US"/>
-              </w:rPr>
-              <w:t>(CFI),</w:t>
-            </w:r>
-          </w:p>
-          <w:p>
-            <w:pPr>
+                <w:sz w:val="20"/>
+                <w:szCs w:val="20"/>
+                <w:lang w:val="en-US"/>
+              </w:rPr>
+            </w:pPr>
+          </w:p>
+          <w:p>
+            <w:pPr>
+              <w:jc w:val="right"/>
               <w:rPr>
                 <w:rFonts w:ascii="Garamond" w:hAnsi="Garamond" w:cstheme="minorHAnsi"/>
                 <w:color w:val="A6A6A6" w:themeColor="background1" w:themeShade="A6"/>
@@ -3129,21 +3358,14 @@
             <w:r>
               <w:rPr>
                 <w:rFonts w:ascii="Garamond" w:hAnsi="Garamond" w:cstheme="minorHAnsi"/>
-                <w:i/>
-                <w:iCs/>
                 <w:color w:val="A6A6A6" w:themeColor="background1" w:themeShade="A6"/>
-                <w:sz w:val="18"/>
-                <w:szCs w:val="18"/>
-                <w:lang w:val="en-US"/>
-              </w:rPr>
-              <w:t xml:space="preserve">    University of Windsor </w:t>
-            </w:r>
-          </w:p>
-        </w:tc>
-        <w:tc>
-          <w:tcPr>
-            <w:tcW w:w="2108" w:type="dxa"/>
-          </w:tcPr>
+                <w:sz w:val="20"/>
+                <w:szCs w:val="20"/>
+                <w:lang w:val="en-US"/>
+              </w:rPr>
+              <w:t>CAD$75,000</w:t>
+            </w:r>
+          </w:p>
           <w:p>
             <w:pPr>
               <w:jc w:val="right"/>
@@ -3185,9 +3407,14 @@
                 <w:szCs w:val="20"/>
                 <w:lang w:val="en-US"/>
               </w:rPr>
-              <w:t>CAD$75,000</w:t>
-            </w:r>
-          </w:p>
+              <w:t>CAD$51,000</w:t>
+            </w:r>
+          </w:p>
+        </w:tc>
+        <w:tc>
+          <w:tcPr>
+            <w:tcW w:w="810" w:type="dxa"/>
+          </w:tcPr>
           <w:p>
             <w:pPr>
               <w:jc w:val="right"/>
@@ -3207,24 +3434,8 @@
                 <w:szCs w:val="20"/>
                 <w:lang w:val="en-US"/>
               </w:rPr>
-              <w:t>CAD$51,000</w:t>
-            </w:r>
-          </w:p>
-        </w:tc>
-        <w:tc>
-          <w:tcPr>
-            <w:tcW w:w="810" w:type="dxa"/>
-          </w:tcPr>
-          <w:p>
-            <w:pPr>
-              <w:rPr>
-                <w:rFonts w:ascii="Garamond" w:hAnsi="Garamond" w:cstheme="minorHAnsi"/>
-                <w:color w:val="A6A6A6" w:themeColor="background1" w:themeShade="A6"/>
-                <w:sz w:val="20"/>
-                <w:szCs w:val="20"/>
-                <w:lang w:val="en-US"/>
-              </w:rPr>
-            </w:pPr>
+              <w:t>2022 –</w:t>
+            </w:r>
           </w:p>
         </w:tc>
         <w:tc>
@@ -3261,13 +3472,13 @@
         </w:trPr>
         <w:tc>
           <w:tcPr>
-            <w:tcW w:w="7702" w:type="dxa"/>
-          </w:tcPr>
-          <w:p>
-            <w:pPr>
-              <w:rPr>
-                <w:rFonts w:ascii="Garamond" w:hAnsi="Garamond" w:cstheme="minorHAnsi"/>
-                <w:color w:val="A6A6A6" w:themeColor="background1" w:themeShade="A6"/>
+            <w:tcW w:w="8280" w:type="dxa"/>
+            <w:gridSpan w:val="2"/>
+          </w:tcPr>
+          <w:p>
+            <w:pPr>
+              <w:rPr>
+                <w:rFonts w:ascii="Garamond" w:hAnsi="Garamond" w:cstheme="minorHAnsi"/>
                 <w:sz w:val="20"/>
                 <w:szCs w:val="20"/>
                 <w:lang w:val="en-US"/>
@@ -3278,7 +3489,6 @@
                 <w:rFonts w:ascii="Garamond" w:hAnsi="Garamond" w:cstheme="minorHAnsi"/>
                 <w:b/>
                 <w:bCs/>
-                <w:color w:val="A6A6A6" w:themeColor="background1" w:themeShade="A6"/>
                 <w:sz w:val="20"/>
                 <w:szCs w:val="20"/>
                 <w:lang w:val="en-US"/>
@@ -3290,7 +3500,6 @@
                 <w:rFonts w:ascii="Garamond" w:hAnsi="Garamond" w:cstheme="minorHAnsi"/>
                 <w:b/>
                 <w:bCs/>
-                <w:color w:val="A6A6A6" w:themeColor="background1" w:themeShade="A6"/>
                 <w:sz w:val="20"/>
                 <w:szCs w:val="20"/>
                 <w:lang w:val="en-US"/>
@@ -3300,7 +3509,6 @@
             <w:r>
               <w:rPr>
                 <w:rFonts w:ascii="Garamond" w:hAnsi="Garamond" w:cstheme="minorHAnsi"/>
-                <w:color w:val="A6A6A6" w:themeColor="background1" w:themeShade="A6"/>
                 <w:sz w:val="20"/>
                 <w:szCs w:val="20"/>
                 <w:lang w:val="en-US"/>
@@ -3310,7 +3518,6 @@
             <w:r>
               <w:rPr>
                 <w:rFonts w:ascii="Garamond" w:hAnsi="Garamond" w:cstheme="minorHAnsi"/>
-                <w:color w:val="A6A6A6" w:themeColor="background1" w:themeShade="A6"/>
                 <w:sz w:val="20"/>
                 <w:szCs w:val="20"/>
                 <w:lang w:val="en-US"/>
@@ -3320,7 +3527,6 @@
             <w:r>
               <w:rPr>
                 <w:rFonts w:ascii="Garamond" w:hAnsi="Garamond" w:cstheme="minorHAnsi"/>
-                <w:color w:val="A6A6A6" w:themeColor="background1" w:themeShade="A6"/>
                 <w:sz w:val="20"/>
                 <w:szCs w:val="20"/>
                 <w:lang w:val="en-US"/>
@@ -3334,7 +3540,6 @@
                 <w:rFonts w:ascii="Garamond" w:hAnsi="Garamond" w:cstheme="minorHAnsi"/>
                 <w:i/>
                 <w:iCs/>
-                <w:color w:val="A6A6A6" w:themeColor="background1" w:themeShade="A6"/>
                 <w:sz w:val="18"/>
                 <w:szCs w:val="18"/>
                 <w:lang w:val="en-US"/>
@@ -3343,7 +3548,6 @@
             <w:r>
               <w:rPr>
                 <w:rFonts w:ascii="Garamond" w:hAnsi="Garamond" w:cstheme="minorHAnsi"/>
-                <w:color w:val="A6A6A6" w:themeColor="background1" w:themeShade="A6"/>
                 <w:sz w:val="18"/>
                 <w:szCs w:val="18"/>
                 <w:lang w:val="en-US"/>
@@ -3355,7 +3559,6 @@
                 <w:rFonts w:ascii="Garamond" w:hAnsi="Garamond" w:cstheme="minorHAnsi"/>
                 <w:i/>
                 <w:iCs/>
-                <w:color w:val="A6A6A6" w:themeColor="background1" w:themeShade="A6"/>
                 <w:sz w:val="18"/>
                 <w:szCs w:val="18"/>
                 <w:lang w:val="en-US"/>
@@ -3376,56 +3579,75 @@
             <w:r>
               <w:rPr>
                 <w:rFonts w:ascii="Garamond" w:hAnsi="Garamond" w:cstheme="minorHAnsi"/>
-                <w:color w:val="A6A6A6" w:themeColor="background1" w:themeShade="A6"/>
                 <w:sz w:val="18"/>
                 <w:szCs w:val="18"/>
                 <w:lang w:val="en-US"/>
               </w:rPr>
               <w:t xml:space="preserve">    </w:t>
             </w:r>
-            <w:r>
-              <w:rPr>
-                <w:rFonts w:ascii="Garamond" w:hAnsi="Garamond" w:cstheme="minorHAnsi"/>
-                <w:i/>
-                <w:iCs/>
-                <w:color w:val="A6A6A6" w:themeColor="background1" w:themeShade="A6"/>
+            <w:proofErr w:type="spellStart"/>
+            <w:r>
+              <w:rPr>
+                <w:rFonts w:ascii="Garamond" w:hAnsi="Garamond" w:cstheme="minorHAnsi"/>
+                <w:i/>
+                <w:iCs/>
                 <w:sz w:val="18"/>
                 <w:szCs w:val="18"/>
                 <w:lang w:val="en-US"/>
               </w:rPr>
-              <w:t>Mitacs Accelerate</w:t>
-            </w:r>
-            <w:r>
-              <w:rPr>
-                <w:rFonts w:ascii="Garamond" w:hAnsi="Garamond" w:cstheme="minorHAnsi"/>
-                <w:color w:val="A6A6A6" w:themeColor="background1" w:themeShade="A6"/>
+              <w:t>Mitacs</w:t>
+            </w:r>
+            <w:proofErr w:type="spellEnd"/>
+            <w:r>
+              <w:rPr>
+                <w:rFonts w:ascii="Garamond" w:hAnsi="Garamond" w:cstheme="minorHAnsi"/>
+                <w:i/>
+                <w:iCs/>
                 <w:sz w:val="18"/>
                 <w:szCs w:val="18"/>
                 <w:lang w:val="en-US"/>
               </w:rPr>
+              <w:t xml:space="preserve"> Accelerate</w:t>
+            </w:r>
+            <w:r>
+              <w:rPr>
+                <w:rFonts w:ascii="Garamond" w:hAnsi="Garamond" w:cstheme="minorHAnsi"/>
+                <w:sz w:val="18"/>
+                <w:szCs w:val="18"/>
+                <w:lang w:val="en-US"/>
+              </w:rPr>
               <w:t xml:space="preserve"> </w:t>
             </w:r>
           </w:p>
         </w:tc>
         <w:tc>
           <w:tcPr>
-            <w:tcW w:w="2108" w:type="dxa"/>
+            <w:tcW w:w="1530" w:type="dxa"/>
           </w:tcPr>
           <w:p>
             <w:pPr>
               <w:jc w:val="right"/>
               <w:rPr>
                 <w:rFonts w:ascii="Garamond" w:hAnsi="Garamond" w:cstheme="minorHAnsi"/>
-                <w:color w:val="A6A6A6" w:themeColor="background1" w:themeShade="A6"/>
-                <w:sz w:val="20"/>
-                <w:szCs w:val="20"/>
-                <w:lang w:val="en-US"/>
-              </w:rPr>
-            </w:pPr>
-            <w:r>
-              <w:rPr>
-                <w:rFonts w:ascii="Garamond" w:hAnsi="Garamond" w:cstheme="minorHAnsi"/>
-                <w:color w:val="A6A6A6" w:themeColor="background1" w:themeShade="A6"/>
+                <w:sz w:val="20"/>
+                <w:szCs w:val="20"/>
+                <w:lang w:val="en-US"/>
+              </w:rPr>
+            </w:pPr>
+          </w:p>
+          <w:p>
+            <w:pPr>
+              <w:jc w:val="right"/>
+              <w:rPr>
+                <w:rFonts w:ascii="Garamond" w:hAnsi="Garamond" w:cstheme="minorHAnsi"/>
+                <w:sz w:val="20"/>
+                <w:szCs w:val="20"/>
+                <w:lang w:val="en-US"/>
+              </w:rPr>
+            </w:pPr>
+            <w:r>
+              <w:rPr>
+                <w:rFonts w:ascii="Garamond" w:hAnsi="Garamond" w:cstheme="minorHAnsi"/>
                 <w:sz w:val="20"/>
                 <w:szCs w:val="20"/>
                 <w:lang w:val="en-US"/>
@@ -3438,16 +3660,14 @@
               <w:jc w:val="right"/>
               <w:rPr>
                 <w:rFonts w:ascii="Garamond" w:hAnsi="Garamond" w:cstheme="minorHAnsi"/>
-                <w:color w:val="A6A6A6" w:themeColor="background1" w:themeShade="A6"/>
-                <w:sz w:val="20"/>
-                <w:szCs w:val="20"/>
-                <w:lang w:val="en-US"/>
-              </w:rPr>
-            </w:pPr>
-            <w:r>
-              <w:rPr>
-                <w:rFonts w:ascii="Garamond" w:hAnsi="Garamond" w:cstheme="minorHAnsi"/>
-                <w:color w:val="A6A6A6" w:themeColor="background1" w:themeShade="A6"/>
+                <w:sz w:val="20"/>
+                <w:szCs w:val="20"/>
+                <w:lang w:val="en-US"/>
+              </w:rPr>
+            </w:pPr>
+            <w:r>
+              <w:rPr>
+                <w:rFonts w:ascii="Garamond" w:hAnsi="Garamond" w:cstheme="minorHAnsi"/>
                 <w:sz w:val="20"/>
                 <w:szCs w:val="20"/>
                 <w:lang w:val="en-US"/>
@@ -3465,16 +3685,14 @@
               <w:jc w:val="right"/>
               <w:rPr>
                 <w:rFonts w:ascii="Garamond" w:hAnsi="Garamond" w:cstheme="minorHAnsi"/>
-                <w:color w:val="A6A6A6" w:themeColor="background1" w:themeShade="A6"/>
-                <w:sz w:val="20"/>
-                <w:szCs w:val="20"/>
-                <w:lang w:val="en-US"/>
-              </w:rPr>
-            </w:pPr>
-            <w:r>
-              <w:rPr>
-                <w:rFonts w:ascii="Garamond" w:hAnsi="Garamond" w:cstheme="minorHAnsi"/>
-                <w:color w:val="A6A6A6" w:themeColor="background1" w:themeShade="A6"/>
+                <w:sz w:val="20"/>
+                <w:szCs w:val="20"/>
+                <w:lang w:val="en-US"/>
+              </w:rPr>
+            </w:pPr>
+            <w:r>
+              <w:rPr>
+                <w:rFonts w:ascii="Garamond" w:hAnsi="Garamond" w:cstheme="minorHAnsi"/>
                 <w:sz w:val="20"/>
                 <w:szCs w:val="20"/>
                 <w:lang w:val="en-US"/>
@@ -3492,16 +3710,14 @@
               <w:jc w:val="right"/>
               <w:rPr>
                 <w:rFonts w:ascii="Garamond" w:hAnsi="Garamond" w:cstheme="minorHAnsi"/>
-                <w:color w:val="A6A6A6" w:themeColor="background1" w:themeShade="A6"/>
-                <w:sz w:val="20"/>
-                <w:szCs w:val="20"/>
-                <w:lang w:val="en-US"/>
-              </w:rPr>
-            </w:pPr>
-            <w:r>
-              <w:rPr>
-                <w:rFonts w:ascii="Garamond" w:hAnsi="Garamond" w:cstheme="minorHAnsi"/>
-                <w:color w:val="A6A6A6" w:themeColor="background1" w:themeShade="A6"/>
+                <w:sz w:val="20"/>
+                <w:szCs w:val="20"/>
+                <w:lang w:val="en-US"/>
+              </w:rPr>
+            </w:pPr>
+            <w:r>
+              <w:rPr>
+                <w:rFonts w:ascii="Garamond" w:hAnsi="Garamond" w:cstheme="minorHAnsi"/>
                 <w:sz w:val="20"/>
                 <w:szCs w:val="20"/>
                 <w:lang w:val="en-US"/>
@@ -3612,6 +3828,7 @@
         <w:tc>
           <w:tcPr>
             <w:tcW w:w="2108" w:type="dxa"/>
+            <w:gridSpan w:val="2"/>
           </w:tcPr>
           <w:p>
             <w:pPr>
@@ -3776,6 +3993,7 @@
         <w:tc>
           <w:tcPr>
             <w:tcW w:w="2108" w:type="dxa"/>
+            <w:gridSpan w:val="2"/>
           </w:tcPr>
           <w:p>
             <w:pPr>
@@ -3948,6 +4166,7 @@
         <w:tc>
           <w:tcPr>
             <w:tcW w:w="2108" w:type="dxa"/>
+            <w:gridSpan w:val="2"/>
           </w:tcPr>
           <w:p>
             <w:pPr>
@@ -4099,6 +4318,7 @@
         <w:tc>
           <w:tcPr>
             <w:tcW w:w="2108" w:type="dxa"/>
+            <w:gridSpan w:val="2"/>
           </w:tcPr>
           <w:p>
             <w:pPr>
@@ -4390,7 +4610,29 @@
                 <w:szCs w:val="20"/>
                 <w:lang w:val="en-US"/>
               </w:rPr>
-              <w:t>, Zarrinkalam; System and Method for Temporal Identification of Latent Communities Using Electronic Content</w:t>
+              <w:t xml:space="preserve">, </w:t>
+            </w:r>
+            <w:proofErr w:type="spellStart"/>
+            <w:r>
+              <w:rPr>
+                <w:rFonts w:ascii="Garamond" w:hAnsi="Garamond" w:cstheme="minorHAnsi"/>
+                <w:color w:val="000000" w:themeColor="text1"/>
+                <w:sz w:val="20"/>
+                <w:szCs w:val="20"/>
+                <w:lang w:val="en-US"/>
+              </w:rPr>
+              <w:t>Zarrinkalam</w:t>
+            </w:r>
+            <w:proofErr w:type="spellEnd"/>
+            <w:r>
+              <w:rPr>
+                <w:rFonts w:ascii="Garamond" w:hAnsi="Garamond" w:cstheme="minorHAnsi"/>
+                <w:color w:val="000000" w:themeColor="text1"/>
+                <w:sz w:val="20"/>
+                <w:szCs w:val="20"/>
+                <w:lang w:val="en-US"/>
+              </w:rPr>
+              <w:t>; System and Method for Temporal Identification of Latent Communities Using Electronic Content</w:t>
             </w:r>
             <w:r>
               <w:rPr>
@@ -4525,7 +4767,51 @@
                 <w:szCs w:val="20"/>
                 <w:lang w:val="en-US"/>
               </w:rPr>
-              <w:t xml:space="preserve">Hui, Daws, Bagheri, Zarrinkalam, </w:t>
+              <w:t xml:space="preserve">Hui, </w:t>
+            </w:r>
+            <w:proofErr w:type="spellStart"/>
+            <w:r>
+              <w:rPr>
+                <w:rFonts w:ascii="Garamond" w:hAnsi="Garamond" w:cstheme="minorHAnsi"/>
+                <w:color w:val="000000" w:themeColor="text1"/>
+                <w:sz w:val="20"/>
+                <w:szCs w:val="20"/>
+                <w:lang w:val="en-US"/>
+              </w:rPr>
+              <w:t>Daws</w:t>
+            </w:r>
+            <w:proofErr w:type="spellEnd"/>
+            <w:r>
+              <w:rPr>
+                <w:rFonts w:ascii="Garamond" w:hAnsi="Garamond" w:cstheme="minorHAnsi"/>
+                <w:color w:val="000000" w:themeColor="text1"/>
+                <w:sz w:val="20"/>
+                <w:szCs w:val="20"/>
+                <w:lang w:val="en-US"/>
+              </w:rPr>
+              <w:t xml:space="preserve">, Bagheri, </w:t>
+            </w:r>
+            <w:proofErr w:type="spellStart"/>
+            <w:r>
+              <w:rPr>
+                <w:rFonts w:ascii="Garamond" w:hAnsi="Garamond" w:cstheme="minorHAnsi"/>
+                <w:color w:val="000000" w:themeColor="text1"/>
+                <w:sz w:val="20"/>
+                <w:szCs w:val="20"/>
+                <w:lang w:val="en-US"/>
+              </w:rPr>
+              <w:t>Zarrinkalam</w:t>
+            </w:r>
+            <w:proofErr w:type="spellEnd"/>
+            <w:r>
+              <w:rPr>
+                <w:rFonts w:ascii="Garamond" w:hAnsi="Garamond" w:cstheme="minorHAnsi"/>
+                <w:color w:val="000000" w:themeColor="text1"/>
+                <w:sz w:val="20"/>
+                <w:szCs w:val="20"/>
+                <w:lang w:val="en-US"/>
+              </w:rPr>
+              <w:t xml:space="preserve">, </w:t>
             </w:r>
             <w:r>
               <w:rPr>
@@ -4547,7 +4833,29 @@
                 <w:szCs w:val="20"/>
                 <w:lang w:val="en-US"/>
               </w:rPr>
-              <w:t xml:space="preserve">, Paydar; A System and Method for Detecting a Protective Product on the Screen of Electronic Devices. </w:t>
+              <w:t xml:space="preserve">, </w:t>
+            </w:r>
+            <w:proofErr w:type="spellStart"/>
+            <w:r>
+              <w:rPr>
+                <w:rFonts w:ascii="Garamond" w:hAnsi="Garamond" w:cstheme="minorHAnsi"/>
+                <w:color w:val="000000" w:themeColor="text1"/>
+                <w:sz w:val="20"/>
+                <w:szCs w:val="20"/>
+                <w:lang w:val="en-US"/>
+              </w:rPr>
+              <w:t>Paydar</w:t>
+            </w:r>
+            <w:proofErr w:type="spellEnd"/>
+            <w:r>
+              <w:rPr>
+                <w:rFonts w:ascii="Garamond" w:hAnsi="Garamond" w:cstheme="minorHAnsi"/>
+                <w:color w:val="000000" w:themeColor="text1"/>
+                <w:sz w:val="20"/>
+                <w:szCs w:val="20"/>
+                <w:lang w:val="en-US"/>
+              </w:rPr>
+              <w:t xml:space="preserve">; A System and Method for Detecting a Protective Product on the Screen of Electronic Devices. </w:t>
             </w:r>
             <w:r>
               <w:rPr>
@@ -4627,7 +4935,51 @@
                 <w:szCs w:val="20"/>
                 <w:lang w:val="en-US"/>
               </w:rPr>
-              <w:t xml:space="preserve">Hui, Daws, Bagheri, Zarrinkalam, </w:t>
+              <w:t xml:space="preserve">Hui, </w:t>
+            </w:r>
+            <w:proofErr w:type="spellStart"/>
+            <w:r>
+              <w:rPr>
+                <w:rFonts w:ascii="Garamond" w:hAnsi="Garamond" w:cstheme="minorHAnsi"/>
+                <w:color w:val="000000" w:themeColor="text1"/>
+                <w:sz w:val="20"/>
+                <w:szCs w:val="20"/>
+                <w:lang w:val="en-US"/>
+              </w:rPr>
+              <w:t>Daws</w:t>
+            </w:r>
+            <w:proofErr w:type="spellEnd"/>
+            <w:r>
+              <w:rPr>
+                <w:rFonts w:ascii="Garamond" w:hAnsi="Garamond" w:cstheme="minorHAnsi"/>
+                <w:color w:val="000000" w:themeColor="text1"/>
+                <w:sz w:val="20"/>
+                <w:szCs w:val="20"/>
+                <w:lang w:val="en-US"/>
+              </w:rPr>
+              <w:t xml:space="preserve">, Bagheri, </w:t>
+            </w:r>
+            <w:proofErr w:type="spellStart"/>
+            <w:r>
+              <w:rPr>
+                <w:rFonts w:ascii="Garamond" w:hAnsi="Garamond" w:cstheme="minorHAnsi"/>
+                <w:color w:val="000000" w:themeColor="text1"/>
+                <w:sz w:val="20"/>
+                <w:szCs w:val="20"/>
+                <w:lang w:val="en-US"/>
+              </w:rPr>
+              <w:t>Zarrinkalam</w:t>
+            </w:r>
+            <w:proofErr w:type="spellEnd"/>
+            <w:r>
+              <w:rPr>
+                <w:rFonts w:ascii="Garamond" w:hAnsi="Garamond" w:cstheme="minorHAnsi"/>
+                <w:color w:val="000000" w:themeColor="text1"/>
+                <w:sz w:val="20"/>
+                <w:szCs w:val="20"/>
+                <w:lang w:val="en-US"/>
+              </w:rPr>
+              <w:t xml:space="preserve">, </w:t>
             </w:r>
             <w:r>
               <w:rPr>
@@ -4649,7 +5001,29 @@
                 <w:szCs w:val="20"/>
                 <w:lang w:val="en-US"/>
               </w:rPr>
-              <w:t xml:space="preserve">, Paydar; Detecting the Presence or Absence of a Protective Case on an Electronic Device. </w:t>
+              <w:t xml:space="preserve">, </w:t>
+            </w:r>
+            <w:proofErr w:type="spellStart"/>
+            <w:r>
+              <w:rPr>
+                <w:rFonts w:ascii="Garamond" w:hAnsi="Garamond" w:cstheme="minorHAnsi"/>
+                <w:color w:val="000000" w:themeColor="text1"/>
+                <w:sz w:val="20"/>
+                <w:szCs w:val="20"/>
+                <w:lang w:val="en-US"/>
+              </w:rPr>
+              <w:t>Paydar</w:t>
+            </w:r>
+            <w:proofErr w:type="spellEnd"/>
+            <w:r>
+              <w:rPr>
+                <w:rFonts w:ascii="Garamond" w:hAnsi="Garamond" w:cstheme="minorHAnsi"/>
+                <w:color w:val="000000" w:themeColor="text1"/>
+                <w:sz w:val="20"/>
+                <w:szCs w:val="20"/>
+                <w:lang w:val="en-US"/>
+              </w:rPr>
+              <w:t xml:space="preserve">; Detecting the Presence or Absence of a Protective Case on an Electronic Device. </w:t>
             </w:r>
             <w:r>
               <w:rPr>
@@ -4729,7 +5103,51 @@
                 <w:szCs w:val="20"/>
                 <w:lang w:val="en-US"/>
               </w:rPr>
-              <w:t xml:space="preserve">Hui, Bagheri, Zarrinkalam, Paydar, </w:t>
+              <w:t xml:space="preserve">Hui, Bagheri, </w:t>
+            </w:r>
+            <w:proofErr w:type="spellStart"/>
+            <w:r>
+              <w:rPr>
+                <w:rFonts w:ascii="Garamond" w:hAnsi="Garamond" w:cstheme="minorHAnsi"/>
+                <w:color w:val="000000" w:themeColor="text1"/>
+                <w:sz w:val="20"/>
+                <w:szCs w:val="20"/>
+                <w:lang w:val="en-US"/>
+              </w:rPr>
+              <w:t>Zarrinkalam</w:t>
+            </w:r>
+            <w:proofErr w:type="spellEnd"/>
+            <w:r>
+              <w:rPr>
+                <w:rFonts w:ascii="Garamond" w:hAnsi="Garamond" w:cstheme="minorHAnsi"/>
+                <w:color w:val="000000" w:themeColor="text1"/>
+                <w:sz w:val="20"/>
+                <w:szCs w:val="20"/>
+                <w:lang w:val="en-US"/>
+              </w:rPr>
+              <w:t xml:space="preserve">, </w:t>
+            </w:r>
+            <w:proofErr w:type="spellStart"/>
+            <w:r>
+              <w:rPr>
+                <w:rFonts w:ascii="Garamond" w:hAnsi="Garamond" w:cstheme="minorHAnsi"/>
+                <w:color w:val="000000" w:themeColor="text1"/>
+                <w:sz w:val="20"/>
+                <w:szCs w:val="20"/>
+                <w:lang w:val="en-US"/>
+              </w:rPr>
+              <w:t>Paydar</w:t>
+            </w:r>
+            <w:proofErr w:type="spellEnd"/>
+            <w:r>
+              <w:rPr>
+                <w:rFonts w:ascii="Garamond" w:hAnsi="Garamond" w:cstheme="minorHAnsi"/>
+                <w:color w:val="000000" w:themeColor="text1"/>
+                <w:sz w:val="20"/>
+                <w:szCs w:val="20"/>
+                <w:lang w:val="en-US"/>
+              </w:rPr>
+              <w:t xml:space="preserve">, </w:t>
             </w:r>
             <w:r>
               <w:rPr>
@@ -4751,7 +5169,29 @@
                 <w:szCs w:val="20"/>
                 <w:lang w:val="en-US"/>
               </w:rPr>
-              <w:t>, Daws; Method and System for Detecting Presence of a Protective Case on a Portable Electronic Device During Drop Impact.</w:t>
+              <w:t xml:space="preserve">, </w:t>
+            </w:r>
+            <w:proofErr w:type="spellStart"/>
+            <w:r>
+              <w:rPr>
+                <w:rFonts w:ascii="Garamond" w:hAnsi="Garamond" w:cstheme="minorHAnsi"/>
+                <w:color w:val="000000" w:themeColor="text1"/>
+                <w:sz w:val="20"/>
+                <w:szCs w:val="20"/>
+                <w:lang w:val="en-US"/>
+              </w:rPr>
+              <w:t>Daws</w:t>
+            </w:r>
+            <w:proofErr w:type="spellEnd"/>
+            <w:r>
+              <w:rPr>
+                <w:rFonts w:ascii="Garamond" w:hAnsi="Garamond" w:cstheme="minorHAnsi"/>
+                <w:color w:val="000000" w:themeColor="text1"/>
+                <w:sz w:val="20"/>
+                <w:szCs w:val="20"/>
+                <w:lang w:val="en-US"/>
+              </w:rPr>
+              <w:t>; Method and System for Detecting Presence of a Protective Case on a Portable Electronic Device During Drop Impact.</w:t>
             </w:r>
             <w:r>
               <w:rPr>
@@ -4865,7 +5305,29 @@
                 <w:szCs w:val="20"/>
                 <w:lang w:val="en-US"/>
               </w:rPr>
-              <w:t>, Zarrinkalam, Bagheri, Hui; A System and Method for Protection Plans and Warranty Data Analytics</w:t>
+              <w:t xml:space="preserve">, </w:t>
+            </w:r>
+            <w:proofErr w:type="spellStart"/>
+            <w:r>
+              <w:rPr>
+                <w:rFonts w:ascii="Garamond" w:hAnsi="Garamond" w:cstheme="minorHAnsi"/>
+                <w:color w:val="000000" w:themeColor="text1"/>
+                <w:sz w:val="20"/>
+                <w:szCs w:val="20"/>
+                <w:lang w:val="en-US"/>
+              </w:rPr>
+              <w:t>Zarrinkalam</w:t>
+            </w:r>
+            <w:proofErr w:type="spellEnd"/>
+            <w:r>
+              <w:rPr>
+                <w:rFonts w:ascii="Garamond" w:hAnsi="Garamond" w:cstheme="minorHAnsi"/>
+                <w:color w:val="000000" w:themeColor="text1"/>
+                <w:sz w:val="20"/>
+                <w:szCs w:val="20"/>
+                <w:lang w:val="en-US"/>
+              </w:rPr>
+              <w:t>, Bagheri, Hui; A System and Method for Protection Plans and Warranty Data Analytics</w:t>
             </w:r>
             <w:r>
               <w:rPr>
@@ -4976,7 +5438,29 @@
                 <w:szCs w:val="20"/>
                 <w:lang w:val="en-US"/>
               </w:rPr>
-              <w:t>, Zarrinkalam; System and Method for Temporal Identification of Latent Communities Using Electronic Content.</w:t>
+              <w:t xml:space="preserve">, </w:t>
+            </w:r>
+            <w:proofErr w:type="spellStart"/>
+            <w:r>
+              <w:rPr>
+                <w:rFonts w:ascii="Garamond" w:hAnsi="Garamond" w:cstheme="minorHAnsi"/>
+                <w:color w:val="000000" w:themeColor="text1"/>
+                <w:sz w:val="20"/>
+                <w:szCs w:val="20"/>
+                <w:lang w:val="en-US"/>
+              </w:rPr>
+              <w:t>Zarrinkalam</w:t>
+            </w:r>
+            <w:proofErr w:type="spellEnd"/>
+            <w:r>
+              <w:rPr>
+                <w:rFonts w:ascii="Garamond" w:hAnsi="Garamond" w:cstheme="minorHAnsi"/>
+                <w:color w:val="000000" w:themeColor="text1"/>
+                <w:sz w:val="20"/>
+                <w:szCs w:val="20"/>
+                <w:lang w:val="en-US"/>
+              </w:rPr>
+              <w:t>; System and Method for Temporal Identification of Latent Communities Using Electronic Content.</w:t>
             </w:r>
             <w:r>
               <w:rPr>
@@ -5361,7 +5845,6 @@
           <w:szCs w:val="20"/>
           <w:lang w:val="en-US"/>
         </w:rPr>
-        <w:lastRenderedPageBreak/>
         <w:t>Journal Articles</w:t>
       </w:r>
     </w:p>
@@ -5415,6 +5898,7 @@
                 <w:szCs w:val="20"/>
                 <w:lang w:val="en-US"/>
               </w:rPr>
+              <w:lastRenderedPageBreak/>
               <w:t>0</w:t>
             </w:r>
             <w:r>
@@ -5427,15 +5911,27 @@
               </w:rPr>
               <w:t xml:space="preserve">5. </w:t>
             </w:r>
-            <w:r>
-              <w:rPr>
-                <w:rFonts w:ascii="Garamond" w:hAnsi="Garamond" w:cstheme="minorHAnsi"/>
-                <w:color w:val="000000" w:themeColor="text1"/>
-                <w:sz w:val="20"/>
-                <w:szCs w:val="20"/>
-                <w:lang w:val="en-US"/>
-              </w:rPr>
-              <w:t xml:space="preserve">Falavarjani, Jovanovic, </w:t>
+            <w:proofErr w:type="spellStart"/>
+            <w:r>
+              <w:rPr>
+                <w:rFonts w:ascii="Garamond" w:hAnsi="Garamond" w:cstheme="minorHAnsi"/>
+                <w:color w:val="000000" w:themeColor="text1"/>
+                <w:sz w:val="20"/>
+                <w:szCs w:val="20"/>
+                <w:lang w:val="en-US"/>
+              </w:rPr>
+              <w:t>Falavarjani</w:t>
+            </w:r>
+            <w:proofErr w:type="spellEnd"/>
+            <w:r>
+              <w:rPr>
+                <w:rFonts w:ascii="Garamond" w:hAnsi="Garamond" w:cstheme="minorHAnsi"/>
+                <w:color w:val="000000" w:themeColor="text1"/>
+                <w:sz w:val="20"/>
+                <w:szCs w:val="20"/>
+                <w:lang w:val="en-US"/>
+              </w:rPr>
+              <w:t xml:space="preserve">, Jovanovic, </w:t>
             </w:r>
             <w:r>
               <w:rPr>
@@ -5457,7 +5953,51 @@
                 <w:szCs w:val="20"/>
                 <w:lang w:val="en-US"/>
               </w:rPr>
-              <w:t xml:space="preserve">, Ghorbani, Noorian, Bagheri. </w:t>
+              <w:t xml:space="preserve">, </w:t>
+            </w:r>
+            <w:proofErr w:type="spellStart"/>
+            <w:r>
+              <w:rPr>
+                <w:rFonts w:ascii="Garamond" w:hAnsi="Garamond" w:cstheme="minorHAnsi"/>
+                <w:color w:val="000000" w:themeColor="text1"/>
+                <w:sz w:val="20"/>
+                <w:szCs w:val="20"/>
+                <w:lang w:val="en-US"/>
+              </w:rPr>
+              <w:t>Ghorbani</w:t>
+            </w:r>
+            <w:proofErr w:type="spellEnd"/>
+            <w:r>
+              <w:rPr>
+                <w:rFonts w:ascii="Garamond" w:hAnsi="Garamond" w:cstheme="minorHAnsi"/>
+                <w:color w:val="000000" w:themeColor="text1"/>
+                <w:sz w:val="20"/>
+                <w:szCs w:val="20"/>
+                <w:lang w:val="en-US"/>
+              </w:rPr>
+              <w:t xml:space="preserve">, </w:t>
+            </w:r>
+            <w:proofErr w:type="spellStart"/>
+            <w:r>
+              <w:rPr>
+                <w:rFonts w:ascii="Garamond" w:hAnsi="Garamond" w:cstheme="minorHAnsi"/>
+                <w:color w:val="000000" w:themeColor="text1"/>
+                <w:sz w:val="20"/>
+                <w:szCs w:val="20"/>
+                <w:lang w:val="en-US"/>
+              </w:rPr>
+              <w:t>Noorian</w:t>
+            </w:r>
+            <w:proofErr w:type="spellEnd"/>
+            <w:r>
+              <w:rPr>
+                <w:rFonts w:ascii="Garamond" w:hAnsi="Garamond" w:cstheme="minorHAnsi"/>
+                <w:color w:val="000000" w:themeColor="text1"/>
+                <w:sz w:val="20"/>
+                <w:szCs w:val="20"/>
+                <w:lang w:val="en-US"/>
+              </w:rPr>
+              <w:t xml:space="preserve">, Bagheri. </w:t>
             </w:r>
             <w:r>
               <w:rPr>
@@ -5657,15 +6197,49 @@
               </w:rPr>
               <w:t>–</w:t>
             </w:r>
-            <w:r>
-              <w:rPr>
-                <w:rFonts w:ascii="Garamond" w:hAnsi="Garamond" w:cstheme="minorHAnsi"/>
-                <w:color w:val="000000" w:themeColor="text1"/>
-                <w:sz w:val="20"/>
-                <w:szCs w:val="20"/>
-                <w:lang w:val="en-US"/>
-              </w:rPr>
-              <w:t xml:space="preserve">beidat, Du, Kargar. </w:t>
+            <w:proofErr w:type="spellStart"/>
+            <w:r>
+              <w:rPr>
+                <w:rFonts w:ascii="Garamond" w:hAnsi="Garamond" w:cstheme="minorHAnsi"/>
+                <w:color w:val="000000" w:themeColor="text1"/>
+                <w:sz w:val="20"/>
+                <w:szCs w:val="20"/>
+                <w:lang w:val="en-US"/>
+              </w:rPr>
+              <w:t>beidat</w:t>
+            </w:r>
+            <w:proofErr w:type="spellEnd"/>
+            <w:r>
+              <w:rPr>
+                <w:rFonts w:ascii="Garamond" w:hAnsi="Garamond" w:cstheme="minorHAnsi"/>
+                <w:color w:val="000000" w:themeColor="text1"/>
+                <w:sz w:val="20"/>
+                <w:szCs w:val="20"/>
+                <w:lang w:val="en-US"/>
+              </w:rPr>
+              <w:t xml:space="preserve">, Du, </w:t>
+            </w:r>
+            <w:proofErr w:type="spellStart"/>
+            <w:r>
+              <w:rPr>
+                <w:rFonts w:ascii="Garamond" w:hAnsi="Garamond" w:cstheme="minorHAnsi"/>
+                <w:color w:val="000000" w:themeColor="text1"/>
+                <w:sz w:val="20"/>
+                <w:szCs w:val="20"/>
+                <w:lang w:val="en-US"/>
+              </w:rPr>
+              <w:t>Kargar</w:t>
+            </w:r>
+            <w:proofErr w:type="spellEnd"/>
+            <w:r>
+              <w:rPr>
+                <w:rFonts w:ascii="Garamond" w:hAnsi="Garamond" w:cstheme="minorHAnsi"/>
+                <w:color w:val="000000" w:themeColor="text1"/>
+                <w:sz w:val="20"/>
+                <w:szCs w:val="20"/>
+                <w:lang w:val="en-US"/>
+              </w:rPr>
+              <w:t xml:space="preserve">. </w:t>
             </w:r>
             <w:r>
               <w:rPr>
@@ -5799,7 +6373,29 @@
                 <w:szCs w:val="20"/>
                 <w:lang w:val="en-US"/>
               </w:rPr>
-              <w:t xml:space="preserve">, Bagheri, Zarrinkalam, Zhao, Du. </w:t>
+              <w:t xml:space="preserve">, Bagheri, </w:t>
+            </w:r>
+            <w:proofErr w:type="spellStart"/>
+            <w:r>
+              <w:rPr>
+                <w:rFonts w:ascii="Garamond" w:hAnsi="Garamond" w:cstheme="minorHAnsi"/>
+                <w:color w:val="000000" w:themeColor="text1"/>
+                <w:sz w:val="20"/>
+                <w:szCs w:val="20"/>
+                <w:lang w:val="en-US"/>
+              </w:rPr>
+              <w:t>Zarrinkalam</w:t>
+            </w:r>
+            <w:proofErr w:type="spellEnd"/>
+            <w:r>
+              <w:rPr>
+                <w:rFonts w:ascii="Garamond" w:hAnsi="Garamond" w:cstheme="minorHAnsi"/>
+                <w:color w:val="000000" w:themeColor="text1"/>
+                <w:sz w:val="20"/>
+                <w:szCs w:val="20"/>
+                <w:lang w:val="en-US"/>
+              </w:rPr>
+              <w:t xml:space="preserve">, Zhao, Du. </w:t>
             </w:r>
             <w:r>
               <w:rPr>
@@ -5945,7 +6541,29 @@
                 <w:szCs w:val="20"/>
                 <w:lang w:val="en-US"/>
               </w:rPr>
-              <w:t xml:space="preserve">Feng, Zarrinkalam, Bagheri, </w:t>
+              <w:t xml:space="preserve">Feng, </w:t>
+            </w:r>
+            <w:proofErr w:type="spellStart"/>
+            <w:r>
+              <w:rPr>
+                <w:rFonts w:ascii="Garamond" w:hAnsi="Garamond" w:cstheme="minorHAnsi"/>
+                <w:color w:val="000000" w:themeColor="text1"/>
+                <w:sz w:val="20"/>
+                <w:szCs w:val="20"/>
+                <w:lang w:val="en-US"/>
+              </w:rPr>
+              <w:t>Zarrinkalam</w:t>
+            </w:r>
+            <w:proofErr w:type="spellEnd"/>
+            <w:r>
+              <w:rPr>
+                <w:rFonts w:ascii="Garamond" w:hAnsi="Garamond" w:cstheme="minorHAnsi"/>
+                <w:color w:val="000000" w:themeColor="text1"/>
+                <w:sz w:val="20"/>
+                <w:szCs w:val="20"/>
+                <w:lang w:val="en-US"/>
+              </w:rPr>
+              <w:t xml:space="preserve">, Bagheri, </w:t>
             </w:r>
             <w:r>
               <w:rPr>
@@ -5967,7 +6585,29 @@
                 <w:szCs w:val="20"/>
                 <w:lang w:val="en-US"/>
               </w:rPr>
-              <w:t xml:space="preserve">, Al–Obeidat. </w:t>
+              <w:t>, Al–</w:t>
+            </w:r>
+            <w:proofErr w:type="spellStart"/>
+            <w:r>
+              <w:rPr>
+                <w:rFonts w:ascii="Garamond" w:hAnsi="Garamond" w:cstheme="minorHAnsi"/>
+                <w:color w:val="000000" w:themeColor="text1"/>
+                <w:sz w:val="20"/>
+                <w:szCs w:val="20"/>
+                <w:lang w:val="en-US"/>
+              </w:rPr>
+              <w:t>Obeidat</w:t>
+            </w:r>
+            <w:proofErr w:type="spellEnd"/>
+            <w:r>
+              <w:rPr>
+                <w:rFonts w:ascii="Garamond" w:hAnsi="Garamond" w:cstheme="minorHAnsi"/>
+                <w:color w:val="000000" w:themeColor="text1"/>
+                <w:sz w:val="20"/>
+                <w:szCs w:val="20"/>
+                <w:lang w:val="en-US"/>
+              </w:rPr>
+              <w:t xml:space="preserve">. </w:t>
             </w:r>
             <w:r>
               <w:rPr>
@@ -6283,7 +6923,51 @@
                 <w:szCs w:val="20"/>
                 <w:lang w:val="en-US"/>
               </w:rPr>
-              <w:t xml:space="preserve">18. Ziaeinejad, Samet, Fani. A Framework for Future Community Prediction. </w:t>
+              <w:t xml:space="preserve">18. </w:t>
+            </w:r>
+            <w:proofErr w:type="spellStart"/>
+            <w:r>
+              <w:rPr>
+                <w:rFonts w:ascii="Garamond" w:hAnsi="Garamond" w:cstheme="minorHAnsi"/>
+                <w:color w:val="A6A6A6" w:themeColor="background1" w:themeShade="A6"/>
+                <w:sz w:val="20"/>
+                <w:szCs w:val="20"/>
+                <w:lang w:val="en-US"/>
+              </w:rPr>
+              <w:t>Ziaeinejad</w:t>
+            </w:r>
+            <w:proofErr w:type="spellEnd"/>
+            <w:r>
+              <w:rPr>
+                <w:rFonts w:ascii="Garamond" w:hAnsi="Garamond" w:cstheme="minorHAnsi"/>
+                <w:color w:val="A6A6A6" w:themeColor="background1" w:themeShade="A6"/>
+                <w:sz w:val="20"/>
+                <w:szCs w:val="20"/>
+                <w:lang w:val="en-US"/>
+              </w:rPr>
+              <w:t xml:space="preserve">, </w:t>
+            </w:r>
+            <w:proofErr w:type="spellStart"/>
+            <w:r>
+              <w:rPr>
+                <w:rFonts w:ascii="Garamond" w:hAnsi="Garamond" w:cstheme="minorHAnsi"/>
+                <w:color w:val="A6A6A6" w:themeColor="background1" w:themeShade="A6"/>
+                <w:sz w:val="20"/>
+                <w:szCs w:val="20"/>
+                <w:lang w:val="en-US"/>
+              </w:rPr>
+              <w:t>Samet</w:t>
+            </w:r>
+            <w:proofErr w:type="spellEnd"/>
+            <w:r>
+              <w:rPr>
+                <w:rFonts w:ascii="Garamond" w:hAnsi="Garamond" w:cstheme="minorHAnsi"/>
+                <w:color w:val="A6A6A6" w:themeColor="background1" w:themeShade="A6"/>
+                <w:sz w:val="20"/>
+                <w:szCs w:val="20"/>
+                <w:lang w:val="en-US"/>
+              </w:rPr>
+              <w:t xml:space="preserve">, Fani. A Framework for Future Community Prediction. </w:t>
             </w:r>
             <w:r>
               <w:rPr>
@@ -6420,8 +7104,20 @@
                 <w:szCs w:val="20"/>
                 <w:lang w:val="en-US"/>
               </w:rPr>
-              <w:t xml:space="preserve"> Mitha</w:t>
-            </w:r>
+              <w:t xml:space="preserve"> </w:t>
+            </w:r>
+            <w:proofErr w:type="spellStart"/>
+            <w:r>
+              <w:rPr>
+                <w:rFonts w:ascii="Garamond" w:hAnsi="Garamond" w:cstheme="minorHAnsi"/>
+                <w:color w:val="000000" w:themeColor="text1"/>
+                <w:sz w:val="20"/>
+                <w:szCs w:val="20"/>
+                <w:lang w:val="en-US"/>
+              </w:rPr>
+              <w:t>Mitha</w:t>
+            </w:r>
+            <w:proofErr w:type="spellEnd"/>
             <w:r>
               <w:rPr>
                 <w:rFonts w:ascii="Garamond" w:hAnsi="Garamond" w:cstheme="minorHAnsi"/>
@@ -6472,8 +7168,20 @@
                 <w:szCs w:val="20"/>
                 <w:lang w:val="en-US"/>
               </w:rPr>
-              <w:t xml:space="preserve"> Kargar</w:t>
-            </w:r>
+              <w:t xml:space="preserve"> </w:t>
+            </w:r>
+            <w:proofErr w:type="spellStart"/>
+            <w:r>
+              <w:rPr>
+                <w:rFonts w:ascii="Garamond" w:hAnsi="Garamond" w:cstheme="minorHAnsi"/>
+                <w:color w:val="000000" w:themeColor="text1"/>
+                <w:sz w:val="20"/>
+                <w:szCs w:val="20"/>
+                <w:lang w:val="en-US"/>
+              </w:rPr>
+              <w:t>Kargar</w:t>
+            </w:r>
+            <w:proofErr w:type="spellEnd"/>
             <w:r>
               <w:rPr>
                 <w:rFonts w:ascii="Garamond" w:hAnsi="Garamond" w:cstheme="minorHAnsi"/>
@@ -6492,8 +7200,20 @@
                 <w:szCs w:val="20"/>
                 <w:lang w:val="en-US"/>
               </w:rPr>
-              <w:t xml:space="preserve"> Szlichta</w:t>
-            </w:r>
+              <w:t xml:space="preserve"> </w:t>
+            </w:r>
+            <w:proofErr w:type="spellStart"/>
+            <w:r>
+              <w:rPr>
+                <w:rFonts w:ascii="Garamond" w:hAnsi="Garamond" w:cstheme="minorHAnsi"/>
+                <w:color w:val="000000" w:themeColor="text1"/>
+                <w:sz w:val="20"/>
+                <w:szCs w:val="20"/>
+                <w:lang w:val="en-US"/>
+              </w:rPr>
+              <w:t>Szlichta</w:t>
+            </w:r>
+            <w:proofErr w:type="spellEnd"/>
             <w:r>
               <w:rPr>
                 <w:rFonts w:ascii="Garamond" w:hAnsi="Garamond" w:cstheme="minorHAnsi"/>
@@ -6514,15 +7234,27 @@
               </w:rPr>
               <w:t xml:space="preserve"> Bagheri. </w:t>
             </w:r>
-            <w:r>
-              <w:rPr>
-                <w:rFonts w:ascii="Garamond" w:hAnsi="Garamond" w:cstheme="minorHAnsi"/>
-                <w:color w:val="000000" w:themeColor="text1"/>
-                <w:sz w:val="20"/>
-                <w:szCs w:val="20"/>
-                <w:lang w:val="en-US"/>
-              </w:rPr>
-              <w:t>PyTFL: A Python–based Neural Team Formation Toolkit.</w:t>
+            <w:proofErr w:type="spellStart"/>
+            <w:r>
+              <w:rPr>
+                <w:rFonts w:ascii="Garamond" w:hAnsi="Garamond" w:cstheme="minorHAnsi"/>
+                <w:color w:val="000000" w:themeColor="text1"/>
+                <w:sz w:val="20"/>
+                <w:szCs w:val="20"/>
+                <w:lang w:val="en-US"/>
+              </w:rPr>
+              <w:t>PyTFL</w:t>
+            </w:r>
+            <w:proofErr w:type="spellEnd"/>
+            <w:r>
+              <w:rPr>
+                <w:rFonts w:ascii="Garamond" w:hAnsi="Garamond" w:cstheme="minorHAnsi"/>
+                <w:color w:val="000000" w:themeColor="text1"/>
+                <w:sz w:val="20"/>
+                <w:szCs w:val="20"/>
+                <w:lang w:val="en-US"/>
+              </w:rPr>
+              <w:t>: A Python–based Neural Team Formation Toolkit.</w:t>
             </w:r>
             <w:r>
               <w:rPr>
@@ -6694,15 +7426,93 @@
               </w:rPr>
               <w:t xml:space="preserve"> </w:t>
             </w:r>
-            <w:r>
-              <w:rPr>
-                <w:rFonts w:ascii="Garamond" w:hAnsi="Garamond" w:cstheme="minorHAnsi"/>
-                <w:color w:val="000000" w:themeColor="text1"/>
-                <w:sz w:val="20"/>
-                <w:szCs w:val="20"/>
-                <w:lang w:val="en-US"/>
-              </w:rPr>
-              <w:t xml:space="preserve">Tamannaee, Zarrinkalam, Samouh, Paydar, Bagheri. </w:t>
+            <w:proofErr w:type="spellStart"/>
+            <w:r>
+              <w:rPr>
+                <w:rFonts w:ascii="Garamond" w:hAnsi="Garamond" w:cstheme="minorHAnsi"/>
+                <w:color w:val="000000" w:themeColor="text1"/>
+                <w:sz w:val="20"/>
+                <w:szCs w:val="20"/>
+                <w:lang w:val="en-US"/>
+              </w:rPr>
+              <w:t>Tamannaee</w:t>
+            </w:r>
+            <w:proofErr w:type="spellEnd"/>
+            <w:r>
+              <w:rPr>
+                <w:rFonts w:ascii="Garamond" w:hAnsi="Garamond" w:cstheme="minorHAnsi"/>
+                <w:color w:val="000000" w:themeColor="text1"/>
+                <w:sz w:val="20"/>
+                <w:szCs w:val="20"/>
+                <w:lang w:val="en-US"/>
+              </w:rPr>
+              <w:t xml:space="preserve">, </w:t>
+            </w:r>
+            <w:proofErr w:type="spellStart"/>
+            <w:r>
+              <w:rPr>
+                <w:rFonts w:ascii="Garamond" w:hAnsi="Garamond" w:cstheme="minorHAnsi"/>
+                <w:color w:val="000000" w:themeColor="text1"/>
+                <w:sz w:val="20"/>
+                <w:szCs w:val="20"/>
+                <w:lang w:val="en-US"/>
+              </w:rPr>
+              <w:t>Zarrinkalam</w:t>
+            </w:r>
+            <w:proofErr w:type="spellEnd"/>
+            <w:r>
+              <w:rPr>
+                <w:rFonts w:ascii="Garamond" w:hAnsi="Garamond" w:cstheme="minorHAnsi"/>
+                <w:color w:val="000000" w:themeColor="text1"/>
+                <w:sz w:val="20"/>
+                <w:szCs w:val="20"/>
+                <w:lang w:val="en-US"/>
+              </w:rPr>
+              <w:t xml:space="preserve">, </w:t>
+            </w:r>
+            <w:proofErr w:type="spellStart"/>
+            <w:r>
+              <w:rPr>
+                <w:rFonts w:ascii="Garamond" w:hAnsi="Garamond" w:cstheme="minorHAnsi"/>
+                <w:color w:val="000000" w:themeColor="text1"/>
+                <w:sz w:val="20"/>
+                <w:szCs w:val="20"/>
+                <w:lang w:val="en-US"/>
+              </w:rPr>
+              <w:t>Samouh</w:t>
+            </w:r>
+            <w:proofErr w:type="spellEnd"/>
+            <w:r>
+              <w:rPr>
+                <w:rFonts w:ascii="Garamond" w:hAnsi="Garamond" w:cstheme="minorHAnsi"/>
+                <w:color w:val="000000" w:themeColor="text1"/>
+                <w:sz w:val="20"/>
+                <w:szCs w:val="20"/>
+                <w:lang w:val="en-US"/>
+              </w:rPr>
+              <w:t xml:space="preserve">, </w:t>
+            </w:r>
+            <w:proofErr w:type="spellStart"/>
+            <w:r>
+              <w:rPr>
+                <w:rFonts w:ascii="Garamond" w:hAnsi="Garamond" w:cstheme="minorHAnsi"/>
+                <w:color w:val="000000" w:themeColor="text1"/>
+                <w:sz w:val="20"/>
+                <w:szCs w:val="20"/>
+                <w:lang w:val="en-US"/>
+              </w:rPr>
+              <w:t>Paydar</w:t>
+            </w:r>
+            <w:proofErr w:type="spellEnd"/>
+            <w:r>
+              <w:rPr>
+                <w:rFonts w:ascii="Garamond" w:hAnsi="Garamond" w:cstheme="minorHAnsi"/>
+                <w:color w:val="000000" w:themeColor="text1"/>
+                <w:sz w:val="20"/>
+                <w:szCs w:val="20"/>
+                <w:lang w:val="en-US"/>
+              </w:rPr>
+              <w:t xml:space="preserve">, Bagheri. </w:t>
             </w:r>
             <w:r>
               <w:rPr>
@@ -6900,15 +7710,27 @@
               </w:rPr>
               <w:t xml:space="preserve">15. </w:t>
             </w:r>
-            <w:r>
-              <w:rPr>
-                <w:rFonts w:ascii="Garamond" w:hAnsi="Garamond" w:cstheme="minorHAnsi"/>
-                <w:color w:val="000000" w:themeColor="text1"/>
-                <w:sz w:val="20"/>
-                <w:szCs w:val="20"/>
-                <w:lang w:val="en-US"/>
-              </w:rPr>
-              <w:t xml:space="preserve">Tamannaee, </w:t>
+            <w:proofErr w:type="spellStart"/>
+            <w:r>
+              <w:rPr>
+                <w:rFonts w:ascii="Garamond" w:hAnsi="Garamond" w:cstheme="minorHAnsi"/>
+                <w:color w:val="000000" w:themeColor="text1"/>
+                <w:sz w:val="20"/>
+                <w:szCs w:val="20"/>
+                <w:lang w:val="en-US"/>
+              </w:rPr>
+              <w:t>Tamannaee</w:t>
+            </w:r>
+            <w:proofErr w:type="spellEnd"/>
+            <w:r>
+              <w:rPr>
+                <w:rFonts w:ascii="Garamond" w:hAnsi="Garamond" w:cstheme="minorHAnsi"/>
+                <w:color w:val="000000" w:themeColor="text1"/>
+                <w:sz w:val="20"/>
+                <w:szCs w:val="20"/>
+                <w:lang w:val="en-US"/>
+              </w:rPr>
+              <w:t xml:space="preserve">, </w:t>
             </w:r>
             <w:r>
               <w:rPr>
@@ -6940,17 +7762,95 @@
                 <w:szCs w:val="20"/>
                 <w:lang w:val="en-US"/>
               </w:rPr>
-              <w:t xml:space="preserve"> Zarrinkalam, Samouh, Paydar, Bagheri. </w:t>
-            </w:r>
-            <w:r>
-              <w:rPr>
-                <w:rFonts w:ascii="Garamond" w:hAnsi="Garamond" w:cstheme="minorHAnsi"/>
-                <w:color w:val="000000" w:themeColor="text1"/>
-                <w:sz w:val="20"/>
-                <w:szCs w:val="20"/>
-                <w:lang w:val="en-US"/>
-              </w:rPr>
-              <w:t>ReQue: A Configurable Workflow and Dataset Collection for Query Refinement</w:t>
+              <w:t xml:space="preserve"> </w:t>
+            </w:r>
+            <w:proofErr w:type="spellStart"/>
+            <w:r>
+              <w:rPr>
+                <w:rFonts w:ascii="Garamond" w:hAnsi="Garamond" w:cstheme="minorHAnsi"/>
+                <w:color w:val="000000" w:themeColor="text1"/>
+                <w:sz w:val="20"/>
+                <w:szCs w:val="20"/>
+                <w:lang w:val="en-US"/>
+              </w:rPr>
+              <w:t>Zarrinkalam</w:t>
+            </w:r>
+            <w:proofErr w:type="spellEnd"/>
+            <w:r>
+              <w:rPr>
+                <w:rFonts w:ascii="Garamond" w:hAnsi="Garamond" w:cstheme="minorHAnsi"/>
+                <w:color w:val="000000" w:themeColor="text1"/>
+                <w:sz w:val="20"/>
+                <w:szCs w:val="20"/>
+                <w:lang w:val="en-US"/>
+              </w:rPr>
+              <w:t xml:space="preserve">, </w:t>
+            </w:r>
+            <w:proofErr w:type="spellStart"/>
+            <w:r>
+              <w:rPr>
+                <w:rFonts w:ascii="Garamond" w:hAnsi="Garamond" w:cstheme="minorHAnsi"/>
+                <w:color w:val="000000" w:themeColor="text1"/>
+                <w:sz w:val="20"/>
+                <w:szCs w:val="20"/>
+                <w:lang w:val="en-US"/>
+              </w:rPr>
+              <w:t>Samouh</w:t>
+            </w:r>
+            <w:proofErr w:type="spellEnd"/>
+            <w:r>
+              <w:rPr>
+                <w:rFonts w:ascii="Garamond" w:hAnsi="Garamond" w:cstheme="minorHAnsi"/>
+                <w:color w:val="000000" w:themeColor="text1"/>
+                <w:sz w:val="20"/>
+                <w:szCs w:val="20"/>
+                <w:lang w:val="en-US"/>
+              </w:rPr>
+              <w:t xml:space="preserve">, </w:t>
+            </w:r>
+            <w:proofErr w:type="spellStart"/>
+            <w:r>
+              <w:rPr>
+                <w:rFonts w:ascii="Garamond" w:hAnsi="Garamond" w:cstheme="minorHAnsi"/>
+                <w:color w:val="000000" w:themeColor="text1"/>
+                <w:sz w:val="20"/>
+                <w:szCs w:val="20"/>
+                <w:lang w:val="en-US"/>
+              </w:rPr>
+              <w:t>Paydar</w:t>
+            </w:r>
+            <w:proofErr w:type="spellEnd"/>
+            <w:r>
+              <w:rPr>
+                <w:rFonts w:ascii="Garamond" w:hAnsi="Garamond" w:cstheme="minorHAnsi"/>
+                <w:color w:val="000000" w:themeColor="text1"/>
+                <w:sz w:val="20"/>
+                <w:szCs w:val="20"/>
+                <w:lang w:val="en-US"/>
+              </w:rPr>
+              <w:t xml:space="preserve">, Bagheri. </w:t>
+            </w:r>
+            <w:proofErr w:type="spellStart"/>
+            <w:r>
+              <w:rPr>
+                <w:rFonts w:ascii="Garamond" w:hAnsi="Garamond" w:cstheme="minorHAnsi"/>
+                <w:color w:val="000000" w:themeColor="text1"/>
+                <w:sz w:val="20"/>
+                <w:szCs w:val="20"/>
+                <w:lang w:val="en-US"/>
+              </w:rPr>
+              <w:t>ReQue</w:t>
+            </w:r>
+            <w:proofErr w:type="spellEnd"/>
+            <w:r>
+              <w:rPr>
+                <w:rFonts w:ascii="Garamond" w:hAnsi="Garamond" w:cstheme="minorHAnsi"/>
+                <w:color w:val="000000" w:themeColor="text1"/>
+                <w:sz w:val="20"/>
+                <w:szCs w:val="20"/>
+                <w:lang w:val="en-US"/>
+              </w:rPr>
+              <w:t>: A Configurable Workflow and Dataset Collection for Query Refinement</w:t>
             </w:r>
             <w:r>
               <w:rPr>
@@ -7144,7 +8044,51 @@
                 <w:szCs w:val="20"/>
                 <w:lang w:val="en-US"/>
               </w:rPr>
-              <w:t xml:space="preserve">, Kargar, Szlichta, Bagheri. </w:t>
+              <w:t xml:space="preserve">, </w:t>
+            </w:r>
+            <w:proofErr w:type="spellStart"/>
+            <w:r>
+              <w:rPr>
+                <w:rFonts w:ascii="Garamond" w:hAnsi="Garamond" w:cstheme="minorHAnsi"/>
+                <w:color w:val="000000" w:themeColor="text1"/>
+                <w:sz w:val="20"/>
+                <w:szCs w:val="20"/>
+                <w:lang w:val="en-US"/>
+              </w:rPr>
+              <w:t>Kargar</w:t>
+            </w:r>
+            <w:proofErr w:type="spellEnd"/>
+            <w:r>
+              <w:rPr>
+                <w:rFonts w:ascii="Garamond" w:hAnsi="Garamond" w:cstheme="minorHAnsi"/>
+                <w:color w:val="000000" w:themeColor="text1"/>
+                <w:sz w:val="20"/>
+                <w:szCs w:val="20"/>
+                <w:lang w:val="en-US"/>
+              </w:rPr>
+              <w:t xml:space="preserve">, </w:t>
+            </w:r>
+            <w:proofErr w:type="spellStart"/>
+            <w:r>
+              <w:rPr>
+                <w:rFonts w:ascii="Garamond" w:hAnsi="Garamond" w:cstheme="minorHAnsi"/>
+                <w:color w:val="000000" w:themeColor="text1"/>
+                <w:sz w:val="20"/>
+                <w:szCs w:val="20"/>
+                <w:lang w:val="en-US"/>
+              </w:rPr>
+              <w:t>Szlichta</w:t>
+            </w:r>
+            <w:proofErr w:type="spellEnd"/>
+            <w:r>
+              <w:rPr>
+                <w:rFonts w:ascii="Garamond" w:hAnsi="Garamond" w:cstheme="minorHAnsi"/>
+                <w:color w:val="000000" w:themeColor="text1"/>
+                <w:sz w:val="20"/>
+                <w:szCs w:val="20"/>
+                <w:lang w:val="en-US"/>
+              </w:rPr>
+              <w:t xml:space="preserve">, Bagheri. </w:t>
             </w:r>
             <w:r>
               <w:rPr>
@@ -7566,7 +8510,51 @@
                 <w:szCs w:val="20"/>
                 <w:lang w:val="en-US"/>
               </w:rPr>
-              <w:t xml:space="preserve"> Mirlohi, Hosseini, Herpers. </w:t>
+              <w:t xml:space="preserve"> </w:t>
+            </w:r>
+            <w:proofErr w:type="spellStart"/>
+            <w:r>
+              <w:rPr>
+                <w:rFonts w:ascii="Garamond" w:hAnsi="Garamond" w:cstheme="minorHAnsi"/>
+                <w:color w:val="000000" w:themeColor="text1"/>
+                <w:sz w:val="20"/>
+                <w:szCs w:val="20"/>
+                <w:lang w:val="en-US"/>
+              </w:rPr>
+              <w:t>Mirlohi</w:t>
+            </w:r>
+            <w:proofErr w:type="spellEnd"/>
+            <w:r>
+              <w:rPr>
+                <w:rFonts w:ascii="Garamond" w:hAnsi="Garamond" w:cstheme="minorHAnsi"/>
+                <w:color w:val="000000" w:themeColor="text1"/>
+                <w:sz w:val="20"/>
+                <w:szCs w:val="20"/>
+                <w:lang w:val="en-US"/>
+              </w:rPr>
+              <w:t xml:space="preserve">, Hosseini, </w:t>
+            </w:r>
+            <w:proofErr w:type="spellStart"/>
+            <w:r>
+              <w:rPr>
+                <w:rFonts w:ascii="Garamond" w:hAnsi="Garamond" w:cstheme="minorHAnsi"/>
+                <w:color w:val="000000" w:themeColor="text1"/>
+                <w:sz w:val="20"/>
+                <w:szCs w:val="20"/>
+                <w:lang w:val="en-US"/>
+              </w:rPr>
+              <w:t>Herpers</w:t>
+            </w:r>
+            <w:proofErr w:type="spellEnd"/>
+            <w:r>
+              <w:rPr>
+                <w:rFonts w:ascii="Garamond" w:hAnsi="Garamond" w:cstheme="minorHAnsi"/>
+                <w:color w:val="000000" w:themeColor="text1"/>
+                <w:sz w:val="20"/>
+                <w:szCs w:val="20"/>
+                <w:lang w:val="en-US"/>
+              </w:rPr>
+              <w:t xml:space="preserve">. </w:t>
             </w:r>
             <w:r>
               <w:rPr>
@@ -7739,15 +8727,27 @@
               </w:rPr>
               <w:t xml:space="preserve">11. </w:t>
             </w:r>
-            <w:r>
-              <w:rPr>
-                <w:rFonts w:ascii="Garamond" w:hAnsi="Garamond" w:cstheme="minorHAnsi"/>
-                <w:color w:val="000000" w:themeColor="text1"/>
-                <w:sz w:val="20"/>
-                <w:szCs w:val="20"/>
-                <w:lang w:val="en-US"/>
-              </w:rPr>
-              <w:t xml:space="preserve">Khodabakhsh, </w:t>
+            <w:proofErr w:type="spellStart"/>
+            <w:r>
+              <w:rPr>
+                <w:rFonts w:ascii="Garamond" w:hAnsi="Garamond" w:cstheme="minorHAnsi"/>
+                <w:color w:val="000000" w:themeColor="text1"/>
+                <w:sz w:val="20"/>
+                <w:szCs w:val="20"/>
+                <w:lang w:val="en-US"/>
+              </w:rPr>
+              <w:t>Khodabakhsh</w:t>
+            </w:r>
+            <w:proofErr w:type="spellEnd"/>
+            <w:r>
+              <w:rPr>
+                <w:rFonts w:ascii="Garamond" w:hAnsi="Garamond" w:cstheme="minorHAnsi"/>
+                <w:color w:val="000000" w:themeColor="text1"/>
+                <w:sz w:val="20"/>
+                <w:szCs w:val="20"/>
+                <w:lang w:val="en-US"/>
+              </w:rPr>
+              <w:t xml:space="preserve">, </w:t>
             </w:r>
             <w:r>
               <w:rPr>
@@ -7769,7 +8769,29 @@
                 <w:szCs w:val="20"/>
                 <w:lang w:val="en-US"/>
               </w:rPr>
-              <w:t xml:space="preserve">, Zarrinkalam, Bagheri. </w:t>
+              <w:t xml:space="preserve">, </w:t>
+            </w:r>
+            <w:proofErr w:type="spellStart"/>
+            <w:r>
+              <w:rPr>
+                <w:rFonts w:ascii="Garamond" w:hAnsi="Garamond" w:cstheme="minorHAnsi"/>
+                <w:color w:val="000000" w:themeColor="text1"/>
+                <w:sz w:val="20"/>
+                <w:szCs w:val="20"/>
+                <w:lang w:val="en-US"/>
+              </w:rPr>
+              <w:t>Zarrinkalam</w:t>
+            </w:r>
+            <w:proofErr w:type="spellEnd"/>
+            <w:r>
+              <w:rPr>
+                <w:rFonts w:ascii="Garamond" w:hAnsi="Garamond" w:cstheme="minorHAnsi"/>
+                <w:color w:val="000000" w:themeColor="text1"/>
+                <w:sz w:val="20"/>
+                <w:szCs w:val="20"/>
+                <w:lang w:val="en-US"/>
+              </w:rPr>
+              <w:t xml:space="preserve">, Bagheri. </w:t>
             </w:r>
             <w:r>
               <w:rPr>
@@ -7945,15 +8967,27 @@
               </w:rPr>
               <w:t xml:space="preserve">10. </w:t>
             </w:r>
-            <w:r>
-              <w:rPr>
-                <w:rFonts w:ascii="Garamond" w:hAnsi="Garamond" w:cstheme="minorHAnsi"/>
-                <w:color w:val="000000" w:themeColor="text1"/>
-                <w:sz w:val="20"/>
-                <w:szCs w:val="20"/>
-                <w:lang w:val="en-US"/>
-              </w:rPr>
-              <w:t xml:space="preserve">Arabzadeh, </w:t>
+            <w:proofErr w:type="spellStart"/>
+            <w:r>
+              <w:rPr>
+                <w:rFonts w:ascii="Garamond" w:hAnsi="Garamond" w:cstheme="minorHAnsi"/>
+                <w:color w:val="000000" w:themeColor="text1"/>
+                <w:sz w:val="20"/>
+                <w:szCs w:val="20"/>
+                <w:lang w:val="en-US"/>
+              </w:rPr>
+              <w:t>Arabzadeh</w:t>
+            </w:r>
+            <w:proofErr w:type="spellEnd"/>
+            <w:r>
+              <w:rPr>
+                <w:rFonts w:ascii="Garamond" w:hAnsi="Garamond" w:cstheme="minorHAnsi"/>
+                <w:color w:val="000000" w:themeColor="text1"/>
+                <w:sz w:val="20"/>
+                <w:szCs w:val="20"/>
+                <w:lang w:val="en-US"/>
+              </w:rPr>
+              <w:t xml:space="preserve">, </w:t>
             </w:r>
             <w:r>
               <w:rPr>
@@ -7975,7 +9009,51 @@
                 <w:szCs w:val="20"/>
                 <w:lang w:val="en-US"/>
               </w:rPr>
-              <w:t xml:space="preserve">, Zarrinkalam, Navivala, Bagheri. </w:t>
+              <w:t xml:space="preserve">, </w:t>
+            </w:r>
+            <w:proofErr w:type="spellStart"/>
+            <w:r>
+              <w:rPr>
+                <w:rFonts w:ascii="Garamond" w:hAnsi="Garamond" w:cstheme="minorHAnsi"/>
+                <w:color w:val="000000" w:themeColor="text1"/>
+                <w:sz w:val="20"/>
+                <w:szCs w:val="20"/>
+                <w:lang w:val="en-US"/>
+              </w:rPr>
+              <w:t>Zarrinkalam</w:t>
+            </w:r>
+            <w:proofErr w:type="spellEnd"/>
+            <w:r>
+              <w:rPr>
+                <w:rFonts w:ascii="Garamond" w:hAnsi="Garamond" w:cstheme="minorHAnsi"/>
+                <w:color w:val="000000" w:themeColor="text1"/>
+                <w:sz w:val="20"/>
+                <w:szCs w:val="20"/>
+                <w:lang w:val="en-US"/>
+              </w:rPr>
+              <w:t xml:space="preserve">, </w:t>
+            </w:r>
+            <w:proofErr w:type="spellStart"/>
+            <w:r>
+              <w:rPr>
+                <w:rFonts w:ascii="Garamond" w:hAnsi="Garamond" w:cstheme="minorHAnsi"/>
+                <w:color w:val="000000" w:themeColor="text1"/>
+                <w:sz w:val="20"/>
+                <w:szCs w:val="20"/>
+                <w:lang w:val="en-US"/>
+              </w:rPr>
+              <w:t>Navivala</w:t>
+            </w:r>
+            <w:proofErr w:type="spellEnd"/>
+            <w:r>
+              <w:rPr>
+                <w:rFonts w:ascii="Garamond" w:hAnsi="Garamond" w:cstheme="minorHAnsi"/>
+                <w:color w:val="000000" w:themeColor="text1"/>
+                <w:sz w:val="20"/>
+                <w:szCs w:val="20"/>
+                <w:lang w:val="en-US"/>
+              </w:rPr>
+              <w:t xml:space="preserve">, Bagheri. </w:t>
             </w:r>
             <w:r>
               <w:rPr>
@@ -8179,7 +9257,51 @@
                 <w:szCs w:val="20"/>
                 <w:lang w:val="en-US"/>
               </w:rPr>
-              <w:t>, Bashari, Zarrinkalam, Bagheri, Al</w:t>
+              <w:t xml:space="preserve">, </w:t>
+            </w:r>
+            <w:proofErr w:type="spellStart"/>
+            <w:r>
+              <w:rPr>
+                <w:rFonts w:ascii="Garamond" w:hAnsi="Garamond" w:cstheme="minorHAnsi"/>
+                <w:color w:val="000000" w:themeColor="text1"/>
+                <w:sz w:val="20"/>
+                <w:szCs w:val="20"/>
+                <w:lang w:val="en-US"/>
+              </w:rPr>
+              <w:t>Bashari</w:t>
+            </w:r>
+            <w:proofErr w:type="spellEnd"/>
+            <w:r>
+              <w:rPr>
+                <w:rFonts w:ascii="Garamond" w:hAnsi="Garamond" w:cstheme="minorHAnsi"/>
+                <w:color w:val="000000" w:themeColor="text1"/>
+                <w:sz w:val="20"/>
+                <w:szCs w:val="20"/>
+                <w:lang w:val="en-US"/>
+              </w:rPr>
+              <w:t xml:space="preserve">, </w:t>
+            </w:r>
+            <w:proofErr w:type="spellStart"/>
+            <w:r>
+              <w:rPr>
+                <w:rFonts w:ascii="Garamond" w:hAnsi="Garamond" w:cstheme="minorHAnsi"/>
+                <w:color w:val="000000" w:themeColor="text1"/>
+                <w:sz w:val="20"/>
+                <w:szCs w:val="20"/>
+                <w:lang w:val="en-US"/>
+              </w:rPr>
+              <w:t>Zarrinkalam</w:t>
+            </w:r>
+            <w:proofErr w:type="spellEnd"/>
+            <w:r>
+              <w:rPr>
+                <w:rFonts w:ascii="Garamond" w:hAnsi="Garamond" w:cstheme="minorHAnsi"/>
+                <w:color w:val="000000" w:themeColor="text1"/>
+                <w:sz w:val="20"/>
+                <w:szCs w:val="20"/>
+                <w:lang w:val="en-US"/>
+              </w:rPr>
+              <w:t>, Bagheri, Al</w:t>
             </w:r>
             <w:r>
               <w:rPr>
@@ -8191,25 +9313,49 @@
               </w:rPr>
               <w:t>–</w:t>
             </w:r>
-            <w:r>
-              <w:rPr>
-                <w:rFonts w:ascii="Garamond" w:hAnsi="Garamond" w:cstheme="minorHAnsi"/>
-                <w:color w:val="000000" w:themeColor="text1"/>
-                <w:sz w:val="20"/>
-                <w:szCs w:val="20"/>
-                <w:lang w:val="en-US"/>
-              </w:rPr>
-              <w:t xml:space="preserve">Obeidat. </w:t>
-            </w:r>
-            <w:r>
-              <w:rPr>
-                <w:rFonts w:ascii="Garamond" w:hAnsi="Garamond" w:cstheme="minorHAnsi"/>
-                <w:color w:val="000000" w:themeColor="text1"/>
-                <w:sz w:val="20"/>
-                <w:szCs w:val="20"/>
-                <w:lang w:val="en-US"/>
-              </w:rPr>
-              <w:t>Stopword Detection for Streaming Content</w:t>
+            <w:proofErr w:type="spellStart"/>
+            <w:r>
+              <w:rPr>
+                <w:rFonts w:ascii="Garamond" w:hAnsi="Garamond" w:cstheme="minorHAnsi"/>
+                <w:color w:val="000000" w:themeColor="text1"/>
+                <w:sz w:val="20"/>
+                <w:szCs w:val="20"/>
+                <w:lang w:val="en-US"/>
+              </w:rPr>
+              <w:t>Obeidat</w:t>
+            </w:r>
+            <w:proofErr w:type="spellEnd"/>
+            <w:r>
+              <w:rPr>
+                <w:rFonts w:ascii="Garamond" w:hAnsi="Garamond" w:cstheme="minorHAnsi"/>
+                <w:color w:val="000000" w:themeColor="text1"/>
+                <w:sz w:val="20"/>
+                <w:szCs w:val="20"/>
+                <w:lang w:val="en-US"/>
+              </w:rPr>
+              <w:t xml:space="preserve">. </w:t>
+            </w:r>
+            <w:proofErr w:type="spellStart"/>
+            <w:r>
+              <w:rPr>
+                <w:rFonts w:ascii="Garamond" w:hAnsi="Garamond" w:cstheme="minorHAnsi"/>
+                <w:color w:val="000000" w:themeColor="text1"/>
+                <w:sz w:val="20"/>
+                <w:szCs w:val="20"/>
+                <w:lang w:val="en-US"/>
+              </w:rPr>
+              <w:t>Stopword</w:t>
+            </w:r>
+            <w:proofErr w:type="spellEnd"/>
+            <w:r>
+              <w:rPr>
+                <w:rFonts w:ascii="Garamond" w:hAnsi="Garamond" w:cstheme="minorHAnsi"/>
+                <w:color w:val="000000" w:themeColor="text1"/>
+                <w:sz w:val="20"/>
+                <w:szCs w:val="20"/>
+                <w:lang w:val="en-US"/>
+              </w:rPr>
+              <w:t xml:space="preserve"> Detection for Streaming Content</w:t>
             </w:r>
             <w:r>
               <w:rPr>
@@ -8603,15 +9749,27 @@
               </w:rPr>
               <w:t xml:space="preserve">07. </w:t>
             </w:r>
-            <w:r>
-              <w:rPr>
-                <w:rFonts w:ascii="Garamond" w:hAnsi="Garamond" w:cstheme="minorHAnsi"/>
-                <w:color w:val="000000" w:themeColor="text1"/>
-                <w:sz w:val="20"/>
-                <w:szCs w:val="20"/>
-                <w:lang w:val="en-US"/>
-              </w:rPr>
-              <w:t xml:space="preserve">Zarrinkalam, </w:t>
+            <w:proofErr w:type="spellStart"/>
+            <w:r>
+              <w:rPr>
+                <w:rFonts w:ascii="Garamond" w:hAnsi="Garamond" w:cstheme="minorHAnsi"/>
+                <w:color w:val="000000" w:themeColor="text1"/>
+                <w:sz w:val="20"/>
+                <w:szCs w:val="20"/>
+                <w:lang w:val="en-US"/>
+              </w:rPr>
+              <w:t>Zarrinkalam</w:t>
+            </w:r>
+            <w:proofErr w:type="spellEnd"/>
+            <w:r>
+              <w:rPr>
+                <w:rFonts w:ascii="Garamond" w:hAnsi="Garamond" w:cstheme="minorHAnsi"/>
+                <w:color w:val="000000" w:themeColor="text1"/>
+                <w:sz w:val="20"/>
+                <w:szCs w:val="20"/>
+                <w:lang w:val="en-US"/>
+              </w:rPr>
+              <w:t xml:space="preserve">, </w:t>
             </w:r>
             <w:r>
               <w:rPr>
@@ -8805,7 +9963,29 @@
                 <w:szCs w:val="20"/>
                 <w:lang w:val="en-US"/>
               </w:rPr>
-              <w:t xml:space="preserve">, Zarrinkalam, Bagheri, Du. </w:t>
+              <w:t xml:space="preserve">, </w:t>
+            </w:r>
+            <w:proofErr w:type="spellStart"/>
+            <w:r>
+              <w:rPr>
+                <w:rFonts w:ascii="Garamond" w:hAnsi="Garamond" w:cstheme="minorHAnsi"/>
+                <w:color w:val="000000" w:themeColor="text1"/>
+                <w:sz w:val="20"/>
+                <w:szCs w:val="20"/>
+                <w:lang w:val="en-US"/>
+              </w:rPr>
+              <w:t>Zarrinkalam</w:t>
+            </w:r>
+            <w:proofErr w:type="spellEnd"/>
+            <w:r>
+              <w:rPr>
+                <w:rFonts w:ascii="Garamond" w:hAnsi="Garamond" w:cstheme="minorHAnsi"/>
+                <w:color w:val="000000" w:themeColor="text1"/>
+                <w:sz w:val="20"/>
+                <w:szCs w:val="20"/>
+                <w:lang w:val="en-US"/>
+              </w:rPr>
+              <w:t xml:space="preserve">, Bagheri, Du. </w:t>
             </w:r>
             <w:r>
               <w:rPr>
@@ -8977,15 +10157,27 @@
               </w:rPr>
               <w:t xml:space="preserve">05. </w:t>
             </w:r>
-            <w:r>
-              <w:rPr>
-                <w:rFonts w:ascii="Garamond" w:hAnsi="Garamond" w:cstheme="minorHAnsi"/>
-                <w:color w:val="000000" w:themeColor="text1"/>
-                <w:sz w:val="20"/>
-                <w:szCs w:val="20"/>
-                <w:lang w:val="en-US"/>
-              </w:rPr>
-              <w:t xml:space="preserve">Zarrinkalam, </w:t>
+            <w:proofErr w:type="spellStart"/>
+            <w:r>
+              <w:rPr>
+                <w:rFonts w:ascii="Garamond" w:hAnsi="Garamond" w:cstheme="minorHAnsi"/>
+                <w:color w:val="000000" w:themeColor="text1"/>
+                <w:sz w:val="20"/>
+                <w:szCs w:val="20"/>
+                <w:lang w:val="en-US"/>
+              </w:rPr>
+              <w:t>Zarrinkalam</w:t>
+            </w:r>
+            <w:proofErr w:type="spellEnd"/>
+            <w:r>
+              <w:rPr>
+                <w:rFonts w:ascii="Garamond" w:hAnsi="Garamond" w:cstheme="minorHAnsi"/>
+                <w:color w:val="000000" w:themeColor="text1"/>
+                <w:sz w:val="20"/>
+                <w:szCs w:val="20"/>
+                <w:lang w:val="en-US"/>
+              </w:rPr>
+              <w:t xml:space="preserve">, </w:t>
             </w:r>
             <w:r>
               <w:rPr>
@@ -9411,15 +10603,27 @@
               </w:rPr>
               <w:t xml:space="preserve">03. </w:t>
             </w:r>
-            <w:r>
-              <w:rPr>
-                <w:rFonts w:ascii="Garamond" w:hAnsi="Garamond" w:cstheme="minorHAnsi"/>
-                <w:color w:val="000000" w:themeColor="text1"/>
-                <w:sz w:val="20"/>
-                <w:szCs w:val="20"/>
-                <w:lang w:val="en-US"/>
-              </w:rPr>
-              <w:t xml:space="preserve">Zarrinkalam, </w:t>
+            <w:proofErr w:type="spellStart"/>
+            <w:r>
+              <w:rPr>
+                <w:rFonts w:ascii="Garamond" w:hAnsi="Garamond" w:cstheme="minorHAnsi"/>
+                <w:color w:val="000000" w:themeColor="text1"/>
+                <w:sz w:val="20"/>
+                <w:szCs w:val="20"/>
+                <w:lang w:val="en-US"/>
+              </w:rPr>
+              <w:t>Zarrinkalam</w:t>
+            </w:r>
+            <w:proofErr w:type="spellEnd"/>
+            <w:r>
+              <w:rPr>
+                <w:rFonts w:ascii="Garamond" w:hAnsi="Garamond" w:cstheme="minorHAnsi"/>
+                <w:color w:val="000000" w:themeColor="text1"/>
+                <w:sz w:val="20"/>
+                <w:szCs w:val="20"/>
+                <w:lang w:val="en-US"/>
+              </w:rPr>
+              <w:t xml:space="preserve">, </w:t>
             </w:r>
             <w:r>
               <w:rPr>
@@ -9713,7 +10917,59 @@
                 <w:szCs w:val="20"/>
                 <w:lang w:val="en-US"/>
               </w:rPr>
-              <w:t>, Vietri sul Mare, Italy (202–209)</w:t>
+              <w:t xml:space="preserve">, </w:t>
+            </w:r>
+            <w:proofErr w:type="spellStart"/>
+            <w:r>
+              <w:rPr>
+                <w:rFonts w:ascii="Garamond" w:hAnsi="Garamond" w:cstheme="minorHAnsi"/>
+                <w:i/>
+                <w:iCs/>
+                <w:color w:val="000000" w:themeColor="text1"/>
+                <w:sz w:val="20"/>
+                <w:szCs w:val="20"/>
+                <w:lang w:val="en-US"/>
+              </w:rPr>
+              <w:t>Vietri</w:t>
+            </w:r>
+            <w:proofErr w:type="spellEnd"/>
+            <w:r>
+              <w:rPr>
+                <w:rFonts w:ascii="Garamond" w:hAnsi="Garamond" w:cstheme="minorHAnsi"/>
+                <w:i/>
+                <w:iCs/>
+                <w:color w:val="000000" w:themeColor="text1"/>
+                <w:sz w:val="20"/>
+                <w:szCs w:val="20"/>
+                <w:lang w:val="en-US"/>
+              </w:rPr>
+              <w:t xml:space="preserve"> </w:t>
+            </w:r>
+            <w:proofErr w:type="spellStart"/>
+            <w:r>
+              <w:rPr>
+                <w:rFonts w:ascii="Garamond" w:hAnsi="Garamond" w:cstheme="minorHAnsi"/>
+                <w:i/>
+                <w:iCs/>
+                <w:color w:val="000000" w:themeColor="text1"/>
+                <w:sz w:val="20"/>
+                <w:szCs w:val="20"/>
+                <w:lang w:val="en-US"/>
+              </w:rPr>
+              <w:t>sul</w:t>
+            </w:r>
+            <w:proofErr w:type="spellEnd"/>
+            <w:r>
+              <w:rPr>
+                <w:rFonts w:ascii="Garamond" w:hAnsi="Garamond" w:cstheme="minorHAnsi"/>
+                <w:i/>
+                <w:iCs/>
+                <w:color w:val="000000" w:themeColor="text1"/>
+                <w:sz w:val="20"/>
+                <w:szCs w:val="20"/>
+                <w:lang w:val="en-US"/>
+              </w:rPr>
+              <w:t xml:space="preserve"> Mare, Italy (202–209)</w:t>
             </w:r>
             <w:r>
               <w:rPr>
@@ -10166,8 +11422,20 @@
                 <w:szCs w:val="20"/>
                 <w:lang w:val="en-US"/>
               </w:rPr>
-              <w:t xml:space="preserve"> Titericz</w:t>
-            </w:r>
+              <w:t xml:space="preserve"> </w:t>
+            </w:r>
+            <w:proofErr w:type="spellStart"/>
+            <w:r>
+              <w:rPr>
+                <w:rFonts w:ascii="Garamond" w:hAnsi="Garamond" w:cstheme="minorHAnsi"/>
+                <w:color w:val="000000" w:themeColor="text1"/>
+                <w:sz w:val="20"/>
+                <w:szCs w:val="20"/>
+                <w:lang w:val="en-US"/>
+              </w:rPr>
+              <w:t>Titericz</w:t>
+            </w:r>
+            <w:proofErr w:type="spellEnd"/>
             <w:r>
               <w:rPr>
                 <w:rFonts w:ascii="Garamond" w:hAnsi="Garamond" w:cstheme="minorHAnsi"/>
@@ -10365,15 +11633,27 @@
               </w:rPr>
               <w:t xml:space="preserve">3. </w:t>
             </w:r>
-            <w:r>
-              <w:rPr>
-                <w:rFonts w:ascii="Garamond" w:hAnsi="Garamond" w:cstheme="minorHAnsi"/>
-                <w:color w:val="000000" w:themeColor="text1"/>
-                <w:sz w:val="20"/>
-                <w:szCs w:val="20"/>
-                <w:lang w:val="en-US"/>
-              </w:rPr>
-              <w:t xml:space="preserve">Zarrinkalam, </w:t>
+            <w:proofErr w:type="spellStart"/>
+            <w:r>
+              <w:rPr>
+                <w:rFonts w:ascii="Garamond" w:hAnsi="Garamond" w:cstheme="minorHAnsi"/>
+                <w:color w:val="000000" w:themeColor="text1"/>
+                <w:sz w:val="20"/>
+                <w:szCs w:val="20"/>
+                <w:lang w:val="en-US"/>
+              </w:rPr>
+              <w:t>Zarrinkalam</w:t>
+            </w:r>
+            <w:proofErr w:type="spellEnd"/>
+            <w:r>
+              <w:rPr>
+                <w:rFonts w:ascii="Garamond" w:hAnsi="Garamond" w:cstheme="minorHAnsi"/>
+                <w:color w:val="000000" w:themeColor="text1"/>
+                <w:sz w:val="20"/>
+                <w:szCs w:val="20"/>
+                <w:lang w:val="en-US"/>
+              </w:rPr>
+              <w:t xml:space="preserve">, </w:t>
             </w:r>
             <w:r>
               <w:rPr>
@@ -10511,15 +11791,27 @@
               </w:rPr>
               <w:t xml:space="preserve">2. </w:t>
             </w:r>
-            <w:r>
-              <w:rPr>
-                <w:rFonts w:ascii="Garamond" w:hAnsi="Garamond" w:cstheme="minorHAnsi"/>
-                <w:color w:val="000000" w:themeColor="text1"/>
-                <w:sz w:val="20"/>
-                <w:szCs w:val="20"/>
-                <w:lang w:val="en-US"/>
-              </w:rPr>
-              <w:t xml:space="preserve">Zarrinkalam, </w:t>
+            <w:proofErr w:type="spellStart"/>
+            <w:r>
+              <w:rPr>
+                <w:rFonts w:ascii="Garamond" w:hAnsi="Garamond" w:cstheme="minorHAnsi"/>
+                <w:color w:val="000000" w:themeColor="text1"/>
+                <w:sz w:val="20"/>
+                <w:szCs w:val="20"/>
+                <w:lang w:val="en-US"/>
+              </w:rPr>
+              <w:t>Zarrinkalam</w:t>
+            </w:r>
+            <w:proofErr w:type="spellEnd"/>
+            <w:r>
+              <w:rPr>
+                <w:rFonts w:ascii="Garamond" w:hAnsi="Garamond" w:cstheme="minorHAnsi"/>
+                <w:color w:val="000000" w:themeColor="text1"/>
+                <w:sz w:val="20"/>
+                <w:szCs w:val="20"/>
+                <w:lang w:val="en-US"/>
+              </w:rPr>
+              <w:t xml:space="preserve">, </w:t>
             </w:r>
             <w:r>
               <w:rPr>
@@ -10698,6 +11990,7 @@
               </w:rPr>
               <w:t xml:space="preserve">A.I. Socratic Circles (#AISC), </w:t>
             </w:r>
+            <w:proofErr w:type="gramStart"/>
             <w:r>
               <w:rPr>
                 <w:rFonts w:ascii="Garamond" w:hAnsi="Garamond" w:cstheme="minorHAnsi"/>
@@ -10732,7 +12025,20 @@
                 <w:szCs w:val="20"/>
                 <w:lang w:val="en-US"/>
               </w:rPr>
-              <w:t xml:space="preserve">, Toronto, Canada, </w:t>
+              <w:t>,</w:t>
+            </w:r>
+            <w:proofErr w:type="gramEnd"/>
+            <w:r>
+              <w:rPr>
+                <w:rFonts w:ascii="Garamond" w:hAnsi="Garamond" w:cstheme="minorHAnsi"/>
+                <w:i/>
+                <w:iCs/>
+                <w:color w:val="000000" w:themeColor="text1"/>
+                <w:sz w:val="20"/>
+                <w:szCs w:val="20"/>
+                <w:lang w:val="en-US"/>
+              </w:rPr>
+              <w:t xml:space="preserve"> Toronto, Canada, </w:t>
             </w:r>
             <w:r>
               <w:rPr>
@@ -10909,8 +12215,20 @@
                 <w:szCs w:val="20"/>
                 <w:lang w:val="en-US"/>
               </w:rPr>
-              <w:t>European Conference on Information Retrieval, Bloomberg, Amazon, Lucca, Tuscany, Italy, Online</w:t>
-            </w:r>
+              <w:t xml:space="preserve">European Conference on Information Retrieval, Bloomberg, Amazon, Lucca, Tuscany, Italy, </w:t>
+            </w:r>
+            <w:proofErr w:type="gramStart"/>
+            <w:r>
+              <w:rPr>
+                <w:rFonts w:ascii="Garamond" w:hAnsi="Garamond" w:cstheme="minorHAnsi"/>
+                <w:color w:val="000000" w:themeColor="text1"/>
+                <w:sz w:val="20"/>
+                <w:szCs w:val="20"/>
+                <w:lang w:val="en-US"/>
+              </w:rPr>
+              <w:t>Online</w:t>
+            </w:r>
+            <w:proofErr w:type="gramEnd"/>
             <w:r>
               <w:rPr>
                 <w:rFonts w:ascii="Garamond" w:hAnsi="Garamond" w:cstheme="minorHAnsi"/>
@@ -11029,7 +12347,27 @@
                 <w:szCs w:val="20"/>
                 <w:lang w:val="en-US"/>
               </w:rPr>
-              <w:t>European Conference on Information Retrieval, Bloomberg, Google, Amazon, eBay, Lisbon, Portugal, Online.</w:t>
+              <w:t xml:space="preserve">European Conference on Information Retrieval, Bloomberg, Google, Amazon, eBay, Lisbon, Portugal, </w:t>
+            </w:r>
+            <w:proofErr w:type="gramStart"/>
+            <w:r>
+              <w:rPr>
+                <w:rFonts w:ascii="Garamond" w:hAnsi="Garamond" w:cstheme="minorHAnsi"/>
+                <w:sz w:val="20"/>
+                <w:szCs w:val="20"/>
+                <w:lang w:val="en-US"/>
+              </w:rPr>
+              <w:t>Online</w:t>
+            </w:r>
+            <w:proofErr w:type="gramEnd"/>
+            <w:r>
+              <w:rPr>
+                <w:rFonts w:ascii="Garamond" w:hAnsi="Garamond" w:cstheme="minorHAnsi"/>
+                <w:sz w:val="20"/>
+                <w:szCs w:val="20"/>
+                <w:lang w:val="en-US"/>
+              </w:rPr>
+              <w:t>.</w:t>
             </w:r>
           </w:p>
         </w:tc>
@@ -11492,7 +12830,51 @@
                 <w:szCs w:val="20"/>
                 <w:lang w:val="en-US"/>
               </w:rPr>
-              <w:t>International Conference on Tools with Artificial Intelligence, Vietri sul Mare, Italy</w:t>
+              <w:t xml:space="preserve">International Conference on Tools with Artificial Intelligence, </w:t>
+            </w:r>
+            <w:proofErr w:type="spellStart"/>
+            <w:r>
+              <w:rPr>
+                <w:rFonts w:ascii="Garamond" w:hAnsi="Garamond" w:cstheme="minorHAnsi"/>
+                <w:color w:val="000000" w:themeColor="text1"/>
+                <w:sz w:val="20"/>
+                <w:szCs w:val="20"/>
+                <w:lang w:val="en-US"/>
+              </w:rPr>
+              <w:t>Vietri</w:t>
+            </w:r>
+            <w:proofErr w:type="spellEnd"/>
+            <w:r>
+              <w:rPr>
+                <w:rFonts w:ascii="Garamond" w:hAnsi="Garamond" w:cstheme="minorHAnsi"/>
+                <w:color w:val="000000" w:themeColor="text1"/>
+                <w:sz w:val="20"/>
+                <w:szCs w:val="20"/>
+                <w:lang w:val="en-US"/>
+              </w:rPr>
+              <w:t xml:space="preserve"> </w:t>
+            </w:r>
+            <w:proofErr w:type="spellStart"/>
+            <w:r>
+              <w:rPr>
+                <w:rFonts w:ascii="Garamond" w:hAnsi="Garamond" w:cstheme="minorHAnsi"/>
+                <w:color w:val="000000" w:themeColor="text1"/>
+                <w:sz w:val="20"/>
+                <w:szCs w:val="20"/>
+                <w:lang w:val="en-US"/>
+              </w:rPr>
+              <w:t>sul</w:t>
+            </w:r>
+            <w:proofErr w:type="spellEnd"/>
+            <w:r>
+              <w:rPr>
+                <w:rFonts w:ascii="Garamond" w:hAnsi="Garamond" w:cstheme="minorHAnsi"/>
+                <w:color w:val="000000" w:themeColor="text1"/>
+                <w:sz w:val="20"/>
+                <w:szCs w:val="20"/>
+                <w:lang w:val="en-US"/>
+              </w:rPr>
+              <w:t xml:space="preserve"> Mare, Italy</w:t>
             </w:r>
             <w:r>
               <w:rPr>
@@ -11865,7 +13247,73 @@
                 <w:szCs w:val="20"/>
                 <w:lang w:val="en-US"/>
               </w:rPr>
-              <w:t xml:space="preserve">1. Mahdis Saeedi, Assistant Professor in Mathematics, Ershad Damavand, Iran, Visiting Scholar </w:t>
+              <w:t xml:space="preserve">1. </w:t>
+            </w:r>
+            <w:proofErr w:type="spellStart"/>
+            <w:r>
+              <w:rPr>
+                <w:rFonts w:ascii="Garamond" w:hAnsi="Garamond" w:cstheme="minorHAnsi"/>
+                <w:color w:val="A6A6A6" w:themeColor="background1" w:themeShade="A6"/>
+                <w:sz w:val="20"/>
+                <w:szCs w:val="20"/>
+                <w:lang w:val="en-US"/>
+              </w:rPr>
+              <w:t>Mahdis</w:t>
+            </w:r>
+            <w:proofErr w:type="spellEnd"/>
+            <w:r>
+              <w:rPr>
+                <w:rFonts w:ascii="Garamond" w:hAnsi="Garamond" w:cstheme="minorHAnsi"/>
+                <w:color w:val="A6A6A6" w:themeColor="background1" w:themeShade="A6"/>
+                <w:sz w:val="20"/>
+                <w:szCs w:val="20"/>
+                <w:lang w:val="en-US"/>
+              </w:rPr>
+              <w:t xml:space="preserve"> </w:t>
+            </w:r>
+            <w:proofErr w:type="spellStart"/>
+            <w:r>
+              <w:rPr>
+                <w:rFonts w:ascii="Garamond" w:hAnsi="Garamond" w:cstheme="minorHAnsi"/>
+                <w:color w:val="A6A6A6" w:themeColor="background1" w:themeShade="A6"/>
+                <w:sz w:val="20"/>
+                <w:szCs w:val="20"/>
+                <w:lang w:val="en-US"/>
+              </w:rPr>
+              <w:t>Saeedi</w:t>
+            </w:r>
+            <w:proofErr w:type="spellEnd"/>
+            <w:r>
+              <w:rPr>
+                <w:rFonts w:ascii="Garamond" w:hAnsi="Garamond" w:cstheme="minorHAnsi"/>
+                <w:color w:val="A6A6A6" w:themeColor="background1" w:themeShade="A6"/>
+                <w:sz w:val="20"/>
+                <w:szCs w:val="20"/>
+                <w:lang w:val="en-US"/>
+              </w:rPr>
+              <w:t xml:space="preserve">, Assistant Professor in Mathematics, </w:t>
+            </w:r>
+            <w:proofErr w:type="spellStart"/>
+            <w:r>
+              <w:rPr>
+                <w:rFonts w:ascii="Garamond" w:hAnsi="Garamond" w:cstheme="minorHAnsi"/>
+                <w:color w:val="A6A6A6" w:themeColor="background1" w:themeShade="A6"/>
+                <w:sz w:val="20"/>
+                <w:szCs w:val="20"/>
+                <w:lang w:val="en-US"/>
+              </w:rPr>
+              <w:t>Ershad</w:t>
+            </w:r>
+            <w:proofErr w:type="spellEnd"/>
+            <w:r>
+              <w:rPr>
+                <w:rFonts w:ascii="Garamond" w:hAnsi="Garamond" w:cstheme="minorHAnsi"/>
+                <w:color w:val="A6A6A6" w:themeColor="background1" w:themeShade="A6"/>
+                <w:sz w:val="20"/>
+                <w:szCs w:val="20"/>
+                <w:lang w:val="en-US"/>
+              </w:rPr>
+              <w:t xml:space="preserve"> Damavand, Iran, Visiting Scholar </w:t>
             </w:r>
           </w:p>
         </w:tc>
@@ -11983,7 +13431,29 @@
                 <w:szCs w:val="20"/>
                 <w:lang w:val="en-US"/>
               </w:rPr>
-              <w:t xml:space="preserve">Soroush Ziaeinejad, </w:t>
+              <w:t xml:space="preserve">Soroush </w:t>
+            </w:r>
+            <w:proofErr w:type="spellStart"/>
+            <w:r>
+              <w:rPr>
+                <w:rFonts w:ascii="Garamond" w:hAnsi="Garamond" w:cstheme="minorHAnsi"/>
+                <w:color w:val="000000" w:themeColor="text1"/>
+                <w:sz w:val="20"/>
+                <w:szCs w:val="20"/>
+                <w:lang w:val="en-US"/>
+              </w:rPr>
+              <w:t>Ziaeinejad</w:t>
+            </w:r>
+            <w:proofErr w:type="spellEnd"/>
+            <w:r>
+              <w:rPr>
+                <w:rFonts w:ascii="Garamond" w:hAnsi="Garamond" w:cstheme="minorHAnsi"/>
+                <w:color w:val="000000" w:themeColor="text1"/>
+                <w:sz w:val="20"/>
+                <w:szCs w:val="20"/>
+                <w:lang w:val="en-US"/>
+              </w:rPr>
+              <w:t xml:space="preserve">, </w:t>
             </w:r>
             <w:r>
               <w:rPr>
@@ -12100,8 +13570,20 @@
                 <w:szCs w:val="20"/>
                 <w:lang w:val="en-US"/>
               </w:rPr>
-              <w:t>Zahra Taherikhonakdar</w:t>
-            </w:r>
+              <w:t xml:space="preserve">Zahra </w:t>
+            </w:r>
+            <w:proofErr w:type="spellStart"/>
+            <w:r>
+              <w:rPr>
+                <w:rFonts w:ascii="Garamond" w:hAnsi="Garamond" w:cstheme="minorHAnsi"/>
+                <w:color w:val="000000" w:themeColor="text1"/>
+                <w:sz w:val="20"/>
+                <w:szCs w:val="20"/>
+                <w:lang w:val="en-US"/>
+              </w:rPr>
+              <w:t>Taherikhonakdar</w:t>
+            </w:r>
+            <w:proofErr w:type="spellEnd"/>
             <w:r>
               <w:rPr>
                 <w:rFonts w:ascii="Garamond" w:hAnsi="Garamond" w:cstheme="minorHAnsi"/>
@@ -12267,7 +13749,29 @@
                 <w:szCs w:val="20"/>
                 <w:lang w:val="en-US"/>
               </w:rPr>
-              <w:t>6. Afshin Shahrestani, Social Information Retrieval, University of Windsor, PI</w:t>
+              <w:t xml:space="preserve">6. Afshin </w:t>
+            </w:r>
+            <w:proofErr w:type="spellStart"/>
+            <w:r>
+              <w:rPr>
+                <w:rFonts w:ascii="Garamond" w:hAnsi="Garamond" w:cstheme="minorHAnsi"/>
+                <w:color w:val="A6A6A6" w:themeColor="background1" w:themeShade="A6"/>
+                <w:sz w:val="20"/>
+                <w:szCs w:val="20"/>
+                <w:lang w:val="en-US"/>
+              </w:rPr>
+              <w:t>Shahrestani</w:t>
+            </w:r>
+            <w:proofErr w:type="spellEnd"/>
+            <w:r>
+              <w:rPr>
+                <w:rFonts w:ascii="Garamond" w:hAnsi="Garamond" w:cstheme="minorHAnsi"/>
+                <w:color w:val="A6A6A6" w:themeColor="background1" w:themeShade="A6"/>
+                <w:sz w:val="20"/>
+                <w:szCs w:val="20"/>
+                <w:lang w:val="en-US"/>
+              </w:rPr>
+              <w:t>, Social Information Retrieval, University of Windsor, PI</w:t>
             </w:r>
           </w:p>
         </w:tc>
@@ -12313,6 +13817,7 @@
                 <w:lang w:val="en-US"/>
               </w:rPr>
             </w:pPr>
+            <w:proofErr w:type="spellStart"/>
             <w:r>
               <w:rPr>
                 <w:rFonts w:ascii="Garamond" w:hAnsi="Garamond" w:cstheme="minorHAnsi"/>
@@ -12333,6 +13838,7 @@
               </w:rPr>
               <w:t>f</w:t>
             </w:r>
+            <w:proofErr w:type="spellEnd"/>
           </w:p>
         </w:tc>
       </w:tr>
@@ -12364,16 +13870,40 @@
               </w:rPr>
               <w:t xml:space="preserve">5. </w:t>
             </w:r>
-            <w:r>
-              <w:rPr>
-                <w:rFonts w:ascii="Garamond" w:hAnsi="Garamond" w:cstheme="minorHAnsi"/>
-                <w:color w:val="000000" w:themeColor="text1"/>
-                <w:sz w:val="20"/>
-                <w:szCs w:val="20"/>
-                <w:lang w:val="en-US"/>
-              </w:rPr>
-              <w:t>Roonak Moasses</w:t>
-            </w:r>
+            <w:proofErr w:type="spellStart"/>
+            <w:r>
+              <w:rPr>
+                <w:rFonts w:ascii="Garamond" w:hAnsi="Garamond" w:cstheme="minorHAnsi"/>
+                <w:color w:val="000000" w:themeColor="text1"/>
+                <w:sz w:val="20"/>
+                <w:szCs w:val="20"/>
+                <w:lang w:val="en-US"/>
+              </w:rPr>
+              <w:t>Roonak</w:t>
+            </w:r>
+            <w:proofErr w:type="spellEnd"/>
+            <w:r>
+              <w:rPr>
+                <w:rFonts w:ascii="Garamond" w:hAnsi="Garamond" w:cstheme="minorHAnsi"/>
+                <w:color w:val="000000" w:themeColor="text1"/>
+                <w:sz w:val="20"/>
+                <w:szCs w:val="20"/>
+                <w:lang w:val="en-US"/>
+              </w:rPr>
+              <w:t xml:space="preserve"> </w:t>
+            </w:r>
+            <w:proofErr w:type="spellStart"/>
+            <w:r>
+              <w:rPr>
+                <w:rFonts w:ascii="Garamond" w:hAnsi="Garamond" w:cstheme="minorHAnsi"/>
+                <w:color w:val="000000" w:themeColor="text1"/>
+                <w:sz w:val="20"/>
+                <w:szCs w:val="20"/>
+                <w:lang w:val="en-US"/>
+              </w:rPr>
+              <w:t>Moasses</w:t>
+            </w:r>
+            <w:proofErr w:type="spellEnd"/>
             <w:r>
               <w:rPr>
                 <w:rFonts w:ascii="Garamond" w:hAnsi="Garamond" w:cstheme="minorHAnsi"/>
@@ -12491,15 +14021,27 @@
               </w:rPr>
               <w:t xml:space="preserve">4. </w:t>
             </w:r>
-            <w:r>
-              <w:rPr>
-                <w:rFonts w:ascii="Garamond" w:hAnsi="Garamond" w:cstheme="minorHAnsi"/>
-                <w:color w:val="000000" w:themeColor="text1"/>
-                <w:sz w:val="20"/>
-                <w:szCs w:val="20"/>
-                <w:lang w:val="en-US"/>
-              </w:rPr>
-              <w:t>Yogeswar Lakshmi Narayanan</w:t>
+            <w:proofErr w:type="spellStart"/>
+            <w:r>
+              <w:rPr>
+                <w:rFonts w:ascii="Garamond" w:hAnsi="Garamond" w:cstheme="minorHAnsi"/>
+                <w:color w:val="000000" w:themeColor="text1"/>
+                <w:sz w:val="20"/>
+                <w:szCs w:val="20"/>
+                <w:lang w:val="en-US"/>
+              </w:rPr>
+              <w:t>Yogeswar</w:t>
+            </w:r>
+            <w:proofErr w:type="spellEnd"/>
+            <w:r>
+              <w:rPr>
+                <w:rFonts w:ascii="Garamond" w:hAnsi="Garamond" w:cstheme="minorHAnsi"/>
+                <w:color w:val="000000" w:themeColor="text1"/>
+                <w:sz w:val="20"/>
+                <w:szCs w:val="20"/>
+                <w:lang w:val="en-US"/>
+              </w:rPr>
+              <w:t xml:space="preserve"> Lakshmi Narayanan</w:t>
             </w:r>
             <w:r>
               <w:rPr>
@@ -12765,6 +14307,7 @@
               </w:rPr>
               <w:t xml:space="preserve"> </w:t>
             </w:r>
+            <w:proofErr w:type="spellStart"/>
             <w:r>
               <w:rPr>
                 <w:rFonts w:ascii="Garamond" w:hAnsi="Garamond" w:cstheme="minorHAnsi"/>
@@ -12775,6 +14318,7 @@
               </w:rPr>
               <w:t>Dashti</w:t>
             </w:r>
+            <w:proofErr w:type="spellEnd"/>
             <w:r>
               <w:rPr>
                 <w:rFonts w:ascii="Garamond" w:hAnsi="Garamond" w:cstheme="minorHAnsi"/>
@@ -12900,7 +14444,29 @@
                 <w:szCs w:val="20"/>
                 <w:lang w:val="en-US"/>
               </w:rPr>
-              <w:t>Muhammad Moeed Khalid</w:t>
+              <w:t xml:space="preserve">Muhammad </w:t>
+            </w:r>
+            <w:proofErr w:type="spellStart"/>
+            <w:r>
+              <w:rPr>
+                <w:rFonts w:ascii="Garamond" w:hAnsi="Garamond" w:cstheme="minorHAnsi"/>
+                <w:color w:val="000000" w:themeColor="text1"/>
+                <w:sz w:val="20"/>
+                <w:szCs w:val="20"/>
+                <w:lang w:val="en-US"/>
+              </w:rPr>
+              <w:t>Moeed</w:t>
+            </w:r>
+            <w:proofErr w:type="spellEnd"/>
+            <w:r>
+              <w:rPr>
+                <w:rFonts w:ascii="Garamond" w:hAnsi="Garamond" w:cstheme="minorHAnsi"/>
+                <w:color w:val="000000" w:themeColor="text1"/>
+                <w:sz w:val="20"/>
+                <w:szCs w:val="20"/>
+                <w:lang w:val="en-US"/>
+              </w:rPr>
+              <w:t xml:space="preserve"> Khalid</w:t>
             </w:r>
             <w:r>
               <w:rPr>
@@ -13069,15 +14635,49 @@
               </w:rPr>
               <w:t xml:space="preserve">1. </w:t>
             </w:r>
-            <w:r>
-              <w:rPr>
-                <w:rFonts w:ascii="Garamond" w:hAnsi="Garamond" w:cstheme="minorHAnsi"/>
-                <w:color w:val="000000" w:themeColor="text1"/>
-                <w:sz w:val="20"/>
-                <w:szCs w:val="20"/>
-                <w:lang w:val="en-US"/>
-              </w:rPr>
-              <w:t xml:space="preserve">Dhwani Nileshkumar Patel, </w:t>
+            <w:proofErr w:type="spellStart"/>
+            <w:r>
+              <w:rPr>
+                <w:rFonts w:ascii="Garamond" w:hAnsi="Garamond" w:cstheme="minorHAnsi"/>
+                <w:color w:val="000000" w:themeColor="text1"/>
+                <w:sz w:val="20"/>
+                <w:szCs w:val="20"/>
+                <w:lang w:val="en-US"/>
+              </w:rPr>
+              <w:t>Dhwani</w:t>
+            </w:r>
+            <w:proofErr w:type="spellEnd"/>
+            <w:r>
+              <w:rPr>
+                <w:rFonts w:ascii="Garamond" w:hAnsi="Garamond" w:cstheme="minorHAnsi"/>
+                <w:color w:val="000000" w:themeColor="text1"/>
+                <w:sz w:val="20"/>
+                <w:szCs w:val="20"/>
+                <w:lang w:val="en-US"/>
+              </w:rPr>
+              <w:t xml:space="preserve"> </w:t>
+            </w:r>
+            <w:proofErr w:type="spellStart"/>
+            <w:r>
+              <w:rPr>
+                <w:rFonts w:ascii="Garamond" w:hAnsi="Garamond" w:cstheme="minorHAnsi"/>
+                <w:color w:val="000000" w:themeColor="text1"/>
+                <w:sz w:val="20"/>
+                <w:szCs w:val="20"/>
+                <w:lang w:val="en-US"/>
+              </w:rPr>
+              <w:t>Nileshkumar</w:t>
+            </w:r>
+            <w:proofErr w:type="spellEnd"/>
+            <w:r>
+              <w:rPr>
+                <w:rFonts w:ascii="Garamond" w:hAnsi="Garamond" w:cstheme="minorHAnsi"/>
+                <w:color w:val="000000" w:themeColor="text1"/>
+                <w:sz w:val="20"/>
+                <w:szCs w:val="20"/>
+                <w:lang w:val="en-US"/>
+              </w:rPr>
+              <w:t xml:space="preserve"> Patel, </w:t>
             </w:r>
             <w:r>
               <w:rPr>
@@ -13338,8 +14938,20 @@
                 <w:szCs w:val="20"/>
                 <w:lang w:val="en-US"/>
               </w:rPr>
-              <w:t>Emily Boice</w:t>
-            </w:r>
+              <w:t xml:space="preserve">Emily </w:t>
+            </w:r>
+            <w:proofErr w:type="spellStart"/>
+            <w:r>
+              <w:rPr>
+                <w:rFonts w:ascii="Garamond" w:hAnsi="Garamond" w:cstheme="minorHAnsi"/>
+                <w:color w:val="000000" w:themeColor="text1"/>
+                <w:sz w:val="20"/>
+                <w:szCs w:val="20"/>
+                <w:lang w:val="en-US"/>
+              </w:rPr>
+              <w:t>Boice</w:t>
+            </w:r>
+            <w:proofErr w:type="spellEnd"/>
             <w:r>
               <w:rPr>
                 <w:rFonts w:ascii="Garamond" w:hAnsi="Garamond" w:cstheme="minorHAnsi"/>
@@ -13487,15 +15099,27 @@
               </w:rPr>
               <w:t xml:space="preserve">3. </w:t>
             </w:r>
-            <w:r>
-              <w:rPr>
-                <w:rFonts w:ascii="Garamond" w:hAnsi="Garamond" w:cstheme="minorHAnsi"/>
-                <w:color w:val="000000" w:themeColor="text1"/>
-                <w:sz w:val="20"/>
-                <w:szCs w:val="20"/>
-                <w:lang w:val="en-US"/>
-              </w:rPr>
-              <w:t>Xiancheng Yan</w:t>
+            <w:proofErr w:type="spellStart"/>
+            <w:r>
+              <w:rPr>
+                <w:rFonts w:ascii="Garamond" w:hAnsi="Garamond" w:cstheme="minorHAnsi"/>
+                <w:color w:val="000000" w:themeColor="text1"/>
+                <w:sz w:val="20"/>
+                <w:szCs w:val="20"/>
+                <w:lang w:val="en-US"/>
+              </w:rPr>
+              <w:t>Xiancheng</w:t>
+            </w:r>
+            <w:proofErr w:type="spellEnd"/>
+            <w:r>
+              <w:rPr>
+                <w:rFonts w:ascii="Garamond" w:hAnsi="Garamond" w:cstheme="minorHAnsi"/>
+                <w:color w:val="000000" w:themeColor="text1"/>
+                <w:sz w:val="20"/>
+                <w:szCs w:val="20"/>
+                <w:lang w:val="en-US"/>
+              </w:rPr>
+              <w:t xml:space="preserve"> Yan</w:t>
             </w:r>
             <w:r>
               <w:rPr>
@@ -13507,15 +15131,27 @@
               </w:rPr>
               <w:t xml:space="preserve">, </w:t>
             </w:r>
-            <w:r>
-              <w:rPr>
-                <w:rFonts w:ascii="Garamond" w:hAnsi="Garamond" w:cstheme="minorHAnsi"/>
-                <w:color w:val="000000" w:themeColor="text1"/>
-                <w:sz w:val="20"/>
-                <w:szCs w:val="20"/>
-                <w:lang w:val="en-US"/>
-              </w:rPr>
-              <w:t>Zixun Wang</w:t>
+            <w:proofErr w:type="spellStart"/>
+            <w:r>
+              <w:rPr>
+                <w:rFonts w:ascii="Garamond" w:hAnsi="Garamond" w:cstheme="minorHAnsi"/>
+                <w:color w:val="000000" w:themeColor="text1"/>
+                <w:sz w:val="20"/>
+                <w:szCs w:val="20"/>
+                <w:lang w:val="en-US"/>
+              </w:rPr>
+              <w:t>Zixun</w:t>
+            </w:r>
+            <w:proofErr w:type="spellEnd"/>
+            <w:r>
+              <w:rPr>
+                <w:rFonts w:ascii="Garamond" w:hAnsi="Garamond" w:cstheme="minorHAnsi"/>
+                <w:color w:val="000000" w:themeColor="text1"/>
+                <w:sz w:val="20"/>
+                <w:szCs w:val="20"/>
+                <w:lang w:val="en-US"/>
+              </w:rPr>
+              <w:t xml:space="preserve"> Wang</w:t>
             </w:r>
             <w:r>
               <w:rPr>
@@ -13527,15 +15163,27 @@
               </w:rPr>
               <w:t xml:space="preserve">, </w:t>
             </w:r>
-            <w:r>
-              <w:rPr>
-                <w:rFonts w:ascii="Garamond" w:hAnsi="Garamond" w:cstheme="minorHAnsi"/>
-                <w:color w:val="000000" w:themeColor="text1"/>
-                <w:sz w:val="20"/>
-                <w:szCs w:val="20"/>
-                <w:lang w:val="en-US"/>
-              </w:rPr>
-              <w:t>Dongli Zhu</w:t>
+            <w:proofErr w:type="spellStart"/>
+            <w:r>
+              <w:rPr>
+                <w:rFonts w:ascii="Garamond" w:hAnsi="Garamond" w:cstheme="minorHAnsi"/>
+                <w:color w:val="000000" w:themeColor="text1"/>
+                <w:sz w:val="20"/>
+                <w:szCs w:val="20"/>
+                <w:lang w:val="en-US"/>
+              </w:rPr>
+              <w:t>Dongli</w:t>
+            </w:r>
+            <w:proofErr w:type="spellEnd"/>
+            <w:r>
+              <w:rPr>
+                <w:rFonts w:ascii="Garamond" w:hAnsi="Garamond" w:cstheme="minorHAnsi"/>
+                <w:color w:val="000000" w:themeColor="text1"/>
+                <w:sz w:val="20"/>
+                <w:szCs w:val="20"/>
+                <w:lang w:val="en-US"/>
+              </w:rPr>
+              <w:t xml:space="preserve"> Zhu</w:t>
             </w:r>
             <w:r>
               <w:rPr>
@@ -13692,8 +15340,20 @@
                 <w:szCs w:val="20"/>
                 <w:lang w:val="en-US"/>
               </w:rPr>
-              <w:t xml:space="preserve"> Matthew Vojvodin</w:t>
-            </w:r>
+              <w:t xml:space="preserve"> Matthew </w:t>
+            </w:r>
+            <w:proofErr w:type="spellStart"/>
+            <w:r>
+              <w:rPr>
+                <w:rFonts w:ascii="Garamond" w:hAnsi="Garamond" w:cstheme="minorHAnsi"/>
+                <w:color w:val="000000" w:themeColor="text1"/>
+                <w:sz w:val="20"/>
+                <w:szCs w:val="20"/>
+                <w:lang w:val="en-US"/>
+              </w:rPr>
+              <w:t>Vojvodin</w:t>
+            </w:r>
+            <w:proofErr w:type="spellEnd"/>
             <w:r>
               <w:rPr>
                 <w:rFonts w:ascii="Garamond" w:hAnsi="Garamond" w:cstheme="minorHAnsi"/>
@@ -13861,15 +15521,27 @@
               </w:rPr>
               <w:t xml:space="preserve">, </w:t>
             </w:r>
-            <w:r>
-              <w:rPr>
-                <w:rFonts w:ascii="Garamond" w:hAnsi="Garamond" w:cstheme="minorHAnsi"/>
-                <w:color w:val="000000" w:themeColor="text1"/>
-                <w:sz w:val="20"/>
-                <w:szCs w:val="20"/>
-                <w:lang w:val="en-US"/>
-              </w:rPr>
-              <w:t>Ritu Ge</w:t>
+            <w:proofErr w:type="spellStart"/>
+            <w:r>
+              <w:rPr>
+                <w:rFonts w:ascii="Garamond" w:hAnsi="Garamond" w:cstheme="minorHAnsi"/>
+                <w:color w:val="000000" w:themeColor="text1"/>
+                <w:sz w:val="20"/>
+                <w:szCs w:val="20"/>
+                <w:lang w:val="en-US"/>
+              </w:rPr>
+              <w:t>Ritu</w:t>
+            </w:r>
+            <w:proofErr w:type="spellEnd"/>
+            <w:r>
+              <w:rPr>
+                <w:rFonts w:ascii="Garamond" w:hAnsi="Garamond" w:cstheme="minorHAnsi"/>
+                <w:color w:val="000000" w:themeColor="text1"/>
+                <w:sz w:val="20"/>
+                <w:szCs w:val="20"/>
+                <w:lang w:val="en-US"/>
+              </w:rPr>
+              <w:t xml:space="preserve"> Ge</w:t>
             </w:r>
             <w:r>
               <w:rPr>
@@ -13881,15 +15553,27 @@
               </w:rPr>
               <w:t xml:space="preserve">, </w:t>
             </w:r>
-            <w:r>
-              <w:rPr>
-                <w:rFonts w:ascii="Garamond" w:hAnsi="Garamond" w:cstheme="minorHAnsi"/>
-                <w:color w:val="000000" w:themeColor="text1"/>
-                <w:sz w:val="20"/>
-                <w:szCs w:val="20"/>
-                <w:lang w:val="en-US"/>
-              </w:rPr>
-              <w:t>Juntao Ma</w:t>
+            <w:proofErr w:type="spellStart"/>
+            <w:r>
+              <w:rPr>
+                <w:rFonts w:ascii="Garamond" w:hAnsi="Garamond" w:cstheme="minorHAnsi"/>
+                <w:color w:val="000000" w:themeColor="text1"/>
+                <w:sz w:val="20"/>
+                <w:szCs w:val="20"/>
+                <w:lang w:val="en-US"/>
+              </w:rPr>
+              <w:t>Juntao</w:t>
+            </w:r>
+            <w:proofErr w:type="spellEnd"/>
+            <w:r>
+              <w:rPr>
+                <w:rFonts w:ascii="Garamond" w:hAnsi="Garamond" w:cstheme="minorHAnsi"/>
+                <w:color w:val="000000" w:themeColor="text1"/>
+                <w:sz w:val="20"/>
+                <w:szCs w:val="20"/>
+                <w:lang w:val="en-US"/>
+              </w:rPr>
+              <w:t xml:space="preserve"> Ma</w:t>
             </w:r>
             <w:r>
               <w:rPr>
@@ -14720,7 +16404,29 @@
                 <w:szCs w:val="20"/>
                 <w:lang w:val="en-US"/>
               </w:rPr>
-              <w:t>, Payame Noor University, Iran</w:t>
+              <w:t xml:space="preserve">, </w:t>
+            </w:r>
+            <w:proofErr w:type="spellStart"/>
+            <w:r>
+              <w:rPr>
+                <w:rFonts w:ascii="Garamond" w:hAnsi="Garamond" w:cstheme="minorHAnsi"/>
+                <w:color w:val="000000" w:themeColor="text1"/>
+                <w:sz w:val="20"/>
+                <w:szCs w:val="20"/>
+                <w:lang w:val="en-US"/>
+              </w:rPr>
+              <w:t>Payame</w:t>
+            </w:r>
+            <w:proofErr w:type="spellEnd"/>
+            <w:r>
+              <w:rPr>
+                <w:rFonts w:ascii="Garamond" w:hAnsi="Garamond" w:cstheme="minorHAnsi"/>
+                <w:color w:val="000000" w:themeColor="text1"/>
+                <w:sz w:val="20"/>
+                <w:szCs w:val="20"/>
+                <w:lang w:val="en-US"/>
+              </w:rPr>
+              <w:t xml:space="preserve"> Noor University, Iran</w:t>
             </w:r>
           </w:p>
         </w:tc>
@@ -14814,7 +16520,29 @@
                 <w:szCs w:val="20"/>
                 <w:lang w:val="en-US"/>
               </w:rPr>
-              <w:t>, Payame Noor University, Iran</w:t>
+              <w:t xml:space="preserve">, </w:t>
+            </w:r>
+            <w:proofErr w:type="spellStart"/>
+            <w:r>
+              <w:rPr>
+                <w:rFonts w:ascii="Garamond" w:hAnsi="Garamond" w:cstheme="minorHAnsi"/>
+                <w:color w:val="000000" w:themeColor="text1"/>
+                <w:sz w:val="20"/>
+                <w:szCs w:val="20"/>
+                <w:lang w:val="en-US"/>
+              </w:rPr>
+              <w:t>Payame</w:t>
+            </w:r>
+            <w:proofErr w:type="spellEnd"/>
+            <w:r>
+              <w:rPr>
+                <w:rFonts w:ascii="Garamond" w:hAnsi="Garamond" w:cstheme="minorHAnsi"/>
+                <w:color w:val="000000" w:themeColor="text1"/>
+                <w:sz w:val="20"/>
+                <w:szCs w:val="20"/>
+                <w:lang w:val="en-US"/>
+              </w:rPr>
+              <w:t xml:space="preserve"> Noor University, Iran</w:t>
             </w:r>
           </w:p>
         </w:tc>
@@ -14908,7 +16636,29 @@
                 <w:szCs w:val="20"/>
                 <w:lang w:val="en-US"/>
               </w:rPr>
-              <w:t>, Payame Noor University, Iran</w:t>
+              <w:t xml:space="preserve">, </w:t>
+            </w:r>
+            <w:proofErr w:type="spellStart"/>
+            <w:r>
+              <w:rPr>
+                <w:rFonts w:ascii="Garamond" w:hAnsi="Garamond" w:cstheme="minorHAnsi"/>
+                <w:color w:val="000000" w:themeColor="text1"/>
+                <w:sz w:val="20"/>
+                <w:szCs w:val="20"/>
+                <w:lang w:val="en-US"/>
+              </w:rPr>
+              <w:t>Payame</w:t>
+            </w:r>
+            <w:proofErr w:type="spellEnd"/>
+            <w:r>
+              <w:rPr>
+                <w:rFonts w:ascii="Garamond" w:hAnsi="Garamond" w:cstheme="minorHAnsi"/>
+                <w:color w:val="000000" w:themeColor="text1"/>
+                <w:sz w:val="20"/>
+                <w:szCs w:val="20"/>
+                <w:lang w:val="en-US"/>
+              </w:rPr>
+              <w:t xml:space="preserve"> Noor University, Iran</w:t>
             </w:r>
           </w:p>
         </w:tc>
@@ -14992,7 +16742,29 @@
                 <w:szCs w:val="20"/>
                 <w:lang w:val="en-US"/>
               </w:rPr>
-              <w:t>, Payame Noor University, Iran</w:t>
+              <w:t xml:space="preserve">, </w:t>
+            </w:r>
+            <w:proofErr w:type="spellStart"/>
+            <w:r>
+              <w:rPr>
+                <w:rFonts w:ascii="Garamond" w:hAnsi="Garamond" w:cstheme="minorHAnsi"/>
+                <w:color w:val="000000" w:themeColor="text1"/>
+                <w:sz w:val="20"/>
+                <w:szCs w:val="20"/>
+                <w:lang w:val="en-US"/>
+              </w:rPr>
+              <w:t>Payame</w:t>
+            </w:r>
+            <w:proofErr w:type="spellEnd"/>
+            <w:r>
+              <w:rPr>
+                <w:rFonts w:ascii="Garamond" w:hAnsi="Garamond" w:cstheme="minorHAnsi"/>
+                <w:color w:val="000000" w:themeColor="text1"/>
+                <w:sz w:val="20"/>
+                <w:szCs w:val="20"/>
+                <w:lang w:val="en-US"/>
+              </w:rPr>
+              <w:t xml:space="preserve"> Noor University, Iran</w:t>
             </w:r>
           </w:p>
         </w:tc>
@@ -15076,7 +16848,29 @@
                 <w:szCs w:val="20"/>
                 <w:lang w:val="en-US"/>
               </w:rPr>
-              <w:t>, Payame Noor University, Iran</w:t>
+              <w:t xml:space="preserve">, </w:t>
+            </w:r>
+            <w:proofErr w:type="spellStart"/>
+            <w:r>
+              <w:rPr>
+                <w:rFonts w:ascii="Garamond" w:hAnsi="Garamond" w:cstheme="minorHAnsi"/>
+                <w:color w:val="000000" w:themeColor="text1"/>
+                <w:sz w:val="20"/>
+                <w:szCs w:val="20"/>
+                <w:lang w:val="en-US"/>
+              </w:rPr>
+              <w:t>Payame</w:t>
+            </w:r>
+            <w:proofErr w:type="spellEnd"/>
+            <w:r>
+              <w:rPr>
+                <w:rFonts w:ascii="Garamond" w:hAnsi="Garamond" w:cstheme="minorHAnsi"/>
+                <w:color w:val="000000" w:themeColor="text1"/>
+                <w:sz w:val="20"/>
+                <w:szCs w:val="20"/>
+                <w:lang w:val="en-US"/>
+              </w:rPr>
+              <w:t xml:space="preserve"> Noor University, Iran</w:t>
             </w:r>
           </w:p>
         </w:tc>
@@ -15261,7 +17055,29 @@
                 <w:szCs w:val="20"/>
                 <w:lang w:val="en-US"/>
               </w:rPr>
-              <w:t>, Payame Noor University, Iran</w:t>
+              <w:t xml:space="preserve">, </w:t>
+            </w:r>
+            <w:proofErr w:type="spellStart"/>
+            <w:r>
+              <w:rPr>
+                <w:rFonts w:ascii="Garamond" w:hAnsi="Garamond" w:cstheme="minorHAnsi"/>
+                <w:color w:val="000000" w:themeColor="text1"/>
+                <w:sz w:val="20"/>
+                <w:szCs w:val="20"/>
+                <w:lang w:val="en-US"/>
+              </w:rPr>
+              <w:t>Payame</w:t>
+            </w:r>
+            <w:proofErr w:type="spellEnd"/>
+            <w:r>
+              <w:rPr>
+                <w:rFonts w:ascii="Garamond" w:hAnsi="Garamond" w:cstheme="minorHAnsi"/>
+                <w:color w:val="000000" w:themeColor="text1"/>
+                <w:sz w:val="20"/>
+                <w:szCs w:val="20"/>
+                <w:lang w:val="en-US"/>
+              </w:rPr>
+              <w:t xml:space="preserve"> Noor University, Iran</w:t>
             </w:r>
           </w:p>
         </w:tc>
@@ -15943,6 +17759,7 @@
               </w:rPr>
               <w:t xml:space="preserve">7. </w:t>
             </w:r>
+            <w:proofErr w:type="spellStart"/>
             <w:r>
               <w:rPr>
                 <w:rFonts w:ascii="Garamond" w:hAnsi="Garamond" w:cstheme="minorHAnsi"/>
@@ -15955,6 +17772,7 @@
               </w:rPr>
               <w:t>AnalytiCup</w:t>
             </w:r>
+            <w:proofErr w:type="spellEnd"/>
             <w:r>
               <w:rPr>
                 <w:rFonts w:ascii="Garamond" w:hAnsi="Garamond" w:cstheme="minorHAnsi"/>
@@ -15975,7 +17793,29 @@
                 <w:szCs w:val="20"/>
                 <w:lang w:val="en-US"/>
               </w:rPr>
-              <w:t xml:space="preserve">, The </w:t>
+              <w:t xml:space="preserve">, </w:t>
+            </w:r>
+            <w:proofErr w:type="gramStart"/>
+            <w:r>
+              <w:rPr>
+                <w:rFonts w:ascii="Garamond" w:hAnsi="Garamond" w:cstheme="minorHAnsi"/>
+                <w:color w:val="000000" w:themeColor="text1"/>
+                <w:sz w:val="20"/>
+                <w:szCs w:val="20"/>
+                <w:lang w:val="en-US"/>
+              </w:rPr>
+              <w:t>The</w:t>
+            </w:r>
+            <w:proofErr w:type="gramEnd"/>
+            <w:r>
+              <w:rPr>
+                <w:rFonts w:ascii="Garamond" w:hAnsi="Garamond" w:cstheme="minorHAnsi"/>
+                <w:color w:val="000000" w:themeColor="text1"/>
+                <w:sz w:val="20"/>
+                <w:szCs w:val="20"/>
+                <w:lang w:val="en-US"/>
+              </w:rPr>
+              <w:t xml:space="preserve"> </w:t>
             </w:r>
             <w:r>
               <w:rPr>
@@ -19780,8 +21620,20 @@
                 <w:szCs w:val="20"/>
                 <w:lang w:val="en-US"/>
               </w:rPr>
-              <w:t>International AAAI Conference on Web and Social Media</w:t>
-            </w:r>
+              <w:t xml:space="preserve">International AAAI Conference on Web and </w:t>
+            </w:r>
+            <w:proofErr w:type="gramStart"/>
+            <w:r>
+              <w:rPr>
+                <w:rFonts w:ascii="Garamond" w:hAnsi="Garamond" w:cstheme="minorHAnsi"/>
+                <w:color w:val="000000" w:themeColor="text1"/>
+                <w:sz w:val="20"/>
+                <w:szCs w:val="20"/>
+                <w:lang w:val="en-US"/>
+              </w:rPr>
+              <w:t>Social Media</w:t>
+            </w:r>
+            <w:proofErr w:type="gramEnd"/>
             <w:r>
               <w:rPr>
                 <w:rFonts w:ascii="Garamond" w:hAnsi="Garamond" w:cstheme="minorHAnsi"/>
@@ -21727,15 +23579,16 @@
 </file>
 
 <file path=customXml/item1.xml><?xml version="1.0" encoding="utf-8"?>
-<?mso-contentType ?>
-<FormTemplates xmlns="http://schemas.microsoft.com/sharepoint/v3/contenttype/forms">
-  <Display>DocumentLibraryForm</Display>
-  <Edit>DocumentLibraryForm</Edit>
-  <New>DocumentLibraryForm</New>
-</FormTemplates>
+<p:properties xmlns:p="http://schemas.microsoft.com/office/2006/metadata/properties" xmlns:xsi="http://www.w3.org/2001/XMLSchema-instance" xmlns:pc="http://schemas.microsoft.com/office/infopath/2007/PartnerControls">
+  <documentManagement/>
+</p:properties>
 </file>
 
 <file path=customXml/item2.xml><?xml version="1.0" encoding="utf-8"?>
+<b:Sources xmlns:b="http://schemas.openxmlformats.org/officeDocument/2006/bibliography" xmlns="http://schemas.openxmlformats.org/officeDocument/2006/bibliography" SelectedStyle="/APASixthEditionOfficeOnline.xsl" StyleName="APA" Version="6"/>
+</file>
+
+<file path=customXml/item3.xml><?xml version="1.0" encoding="utf-8"?>
 <ct:contentTypeSchema xmlns:ct="http://schemas.microsoft.com/office/2006/metadata/contentType" xmlns:ma="http://schemas.microsoft.com/office/2006/metadata/properties/metaAttributes" ct:_="" ma:_="" ma:contentTypeName="Document" ma:contentTypeID="0x0101004C8A5F3D6605E148853C8D853B3286BD" ma:contentTypeVersion="9" ma:contentTypeDescription="Create a new document." ma:contentTypeScope="" ma:versionID="9be0421876ac7066beb92c9b281b80fd">
   <xsd:schema xmlns:xsd="http://www.w3.org/2001/XMLSchema" xmlns:xs="http://www.w3.org/2001/XMLSchema" xmlns:p="http://schemas.microsoft.com/office/2006/metadata/properties" xmlns:ns2="76399be1-e611-450b-b752-27fef2981688" xmlns:ns3="8f8773ae-4291-4470-9cc6-8a911b09d0dc" targetNamespace="http://schemas.microsoft.com/office/2006/metadata/properties" ma:root="true" ma:fieldsID="84e2ce09aaa25415ad954b2264c59ff3" ns2:_="" ns3:_="">
     <xsd:import namespace="76399be1-e611-450b-b752-27fef2981688"/>
@@ -21932,25 +23785,33 @@
 </ct:contentTypeSchema>
 </file>
 
-<file path=customXml/item3.xml><?xml version="1.0" encoding="utf-8"?>
-<b:Sources xmlns:b="http://schemas.openxmlformats.org/officeDocument/2006/bibliography" xmlns="http://schemas.openxmlformats.org/officeDocument/2006/bibliography" SelectedStyle="/APASixthEditionOfficeOnline.xsl" StyleName="APA" Version="6"/>
-</file>
-
 <file path=customXml/item4.xml><?xml version="1.0" encoding="utf-8"?>
-<p:properties xmlns:p="http://schemas.microsoft.com/office/2006/metadata/properties" xmlns:xsi="http://www.w3.org/2001/XMLSchema-instance" xmlns:pc="http://schemas.microsoft.com/office/infopath/2007/PartnerControls">
-  <documentManagement/>
-</p:properties>
+<?mso-contentType ?>
+<FormTemplates xmlns="http://schemas.microsoft.com/sharepoint/v3/contenttype/forms">
+  <Display>DocumentLibraryForm</Display>
+  <Edit>DocumentLibraryForm</Edit>
+  <New>DocumentLibraryForm</New>
+</FormTemplates>
 </file>
 
 <file path=customXml/itemProps1.xml><?xml version="1.0" encoding="utf-8"?>
-<ds:datastoreItem xmlns:ds="http://schemas.openxmlformats.org/officeDocument/2006/customXml" ds:itemID="{5A2067E7-F5F7-49D0-ABCF-38AB1AF93D02}">
+<ds:datastoreItem xmlns:ds="http://schemas.openxmlformats.org/officeDocument/2006/customXml" ds:itemID="{721158A9-C765-450D-8BE0-5B12C1B2A936}">
   <ds:schemaRefs>
-    <ds:schemaRef ds:uri="http://schemas.microsoft.com/sharepoint/v3/contenttype/forms"/>
+    <ds:schemaRef ds:uri="http://schemas.microsoft.com/office/2006/metadata/properties"/>
+    <ds:schemaRef ds:uri="http://schemas.microsoft.com/office/infopath/2007/PartnerControls"/>
   </ds:schemaRefs>
 </ds:datastoreItem>
 </file>
 
 <file path=customXml/itemProps2.xml><?xml version="1.0" encoding="utf-8"?>
+<ds:datastoreItem xmlns:ds="http://schemas.openxmlformats.org/officeDocument/2006/customXml" ds:itemID="{8E80AEE6-875D-B44A-8018-5A824812E991}">
+  <ds:schemaRefs>
+    <ds:schemaRef ds:uri="http://schemas.openxmlformats.org/officeDocument/2006/bibliography"/>
+  </ds:schemaRefs>
+</ds:datastoreItem>
+</file>
+
+<file path=customXml/itemProps3.xml><?xml version="1.0" encoding="utf-8"?>
 <ds:datastoreItem xmlns:ds="http://schemas.openxmlformats.org/officeDocument/2006/customXml" ds:itemID="{2BF77B2F-2295-48DF-8EF9-53C2C3EA1771}">
   <ds:schemaRefs>
     <ds:schemaRef ds:uri="http://schemas.microsoft.com/office/2006/metadata/contentType"/>
@@ -21969,19 +23830,10 @@
 </ds:datastoreItem>
 </file>
 
-<file path=customXml/itemProps3.xml><?xml version="1.0" encoding="utf-8"?>
-<ds:datastoreItem xmlns:ds="http://schemas.openxmlformats.org/officeDocument/2006/customXml" ds:itemID="{8E80AEE6-875D-B44A-8018-5A824812E991}">
+<file path=customXml/itemProps4.xml><?xml version="1.0" encoding="utf-8"?>
+<ds:datastoreItem xmlns:ds="http://schemas.openxmlformats.org/officeDocument/2006/customXml" ds:itemID="{5A2067E7-F5F7-49D0-ABCF-38AB1AF93D02}">
   <ds:schemaRefs>
-    <ds:schemaRef ds:uri="http://schemas.openxmlformats.org/officeDocument/2006/bibliography"/>
-  </ds:schemaRefs>
-</ds:datastoreItem>
-</file>
-
-<file path=customXml/itemProps4.xml><?xml version="1.0" encoding="utf-8"?>
-<ds:datastoreItem xmlns:ds="http://schemas.openxmlformats.org/officeDocument/2006/customXml" ds:itemID="{721158A9-C765-450D-8BE0-5B12C1B2A936}">
-  <ds:schemaRefs>
-    <ds:schemaRef ds:uri="http://schemas.microsoft.com/office/2006/metadata/properties"/>
-    <ds:schemaRef ds:uri="http://schemas.microsoft.com/office/infopath/2007/PartnerControls"/>
+    <ds:schemaRef ds:uri="http://schemas.microsoft.com/sharepoint/v3/contenttype/forms"/>
   </ds:schemaRefs>
 </ds:datastoreItem>
 </file>
</xml_diff>